<commit_message>
Update Social Media Use Case version 2.docx
</commit_message>
<xml_diff>
--- a/Milestone1/Social Media Use Case version 2.docx
+++ b/Milestone1/Social Media Use Case version 2.docx
@@ -3611,13 +3611,7 @@
         <w:rPr>
           <w:rFonts w:ascii="Times New Roman" w:hAnsi="Times New Roman" w:cs="Times New Roman"/>
         </w:rPr>
-        <w:t xml:space="preserve">Member selects </w:t>
-      </w:r>
-      <w:r>
-        <w:rPr>
-          <w:rFonts w:ascii="Times New Roman" w:hAnsi="Times New Roman" w:cs="Times New Roman"/>
-        </w:rPr>
-        <w:t>Suggest Resource</w:t>
+        <w:t>Member selects Suggest Resource</w:t>
       </w:r>
     </w:p>
     <w:p>
@@ -3640,13 +3634,7 @@
         <w:rPr>
           <w:rFonts w:ascii="Times New Roman" w:hAnsi="Times New Roman" w:cs="Times New Roman"/>
         </w:rPr>
-        <w:t xml:space="preserve">Member enters </w:t>
-      </w:r>
-      <w:r>
-        <w:rPr>
-          <w:rFonts w:ascii="Times New Roman" w:hAnsi="Times New Roman" w:cs="Times New Roman"/>
-        </w:rPr>
-        <w:t xml:space="preserve">resource </w:t>
+        <w:t xml:space="preserve">Member enters resource </w:t>
       </w:r>
       <w:r>
         <w:rPr>
@@ -4453,6 +4441,2422 @@
         </w:rPr>
         <w:t>User deletes certain pictures in their gallery</w:t>
       </w:r>
+    </w:p>
+    <w:p>
+      <w:pPr>
+        <w:spacing w:line="480" w:lineRule="auto"/>
+        <w:rPr>
+          <w:rFonts w:ascii="Times New Roman" w:hAnsi="Times New Roman" w:cs="Times New Roman"/>
+          <w:b/>
+          <w:bCs/>
+          <w:sz w:val="32"/>
+          <w:szCs w:val="32"/>
+          <w:u w:val="single"/>
+        </w:rPr>
+      </w:pPr>
+      <w:r>
+        <w:rPr>
+          <w:rFonts w:ascii="Times New Roman" w:hAnsi="Times New Roman" w:cs="Times New Roman"/>
+          <w:b/>
+          <w:bCs/>
+          <w:sz w:val="32"/>
+          <w:szCs w:val="32"/>
+          <w:u w:val="single"/>
+        </w:rPr>
+        <w:t xml:space="preserve">Use Case: </w:t>
+      </w:r>
+      <w:r>
+        <w:rPr>
+          <w:rFonts w:ascii="Times New Roman" w:hAnsi="Times New Roman" w:cs="Times New Roman"/>
+          <w:b/>
+          <w:bCs/>
+          <w:sz w:val="32"/>
+          <w:szCs w:val="32"/>
+          <w:u w:val="single"/>
+        </w:rPr>
+        <w:t>Sign Up</w:t>
+      </w:r>
+    </w:p>
+    <w:p>
+      <w:pPr>
+        <w:spacing w:line="480" w:lineRule="auto"/>
+        <w:rPr>
+          <w:rFonts w:ascii="Times New Roman" w:hAnsi="Times New Roman" w:cs="Times New Roman"/>
+        </w:rPr>
+      </w:pPr>
+      <w:r>
+        <w:rPr>
+          <w:rFonts w:ascii="Times New Roman" w:hAnsi="Times New Roman" w:cs="Times New Roman"/>
+        </w:rPr>
+        <w:t xml:space="preserve">Members will use the sign page to create an account if they do not </w:t>
+      </w:r>
+      <w:r>
+        <w:rPr>
+          <w:rFonts w:ascii="Times New Roman" w:hAnsi="Times New Roman" w:cs="Times New Roman"/>
+        </w:rPr>
+        <w:t>possess an active account</w:t>
+      </w:r>
+      <w:r>
+        <w:rPr>
+          <w:rFonts w:ascii="Times New Roman" w:hAnsi="Times New Roman" w:cs="Times New Roman"/>
+        </w:rPr>
+        <w:t xml:space="preserve">. This will be the place where they </w:t>
+      </w:r>
+      <w:r>
+        <w:rPr>
+          <w:rFonts w:ascii="Times New Roman" w:hAnsi="Times New Roman" w:cs="Times New Roman"/>
+        </w:rPr>
+        <w:t xml:space="preserve">create their account. </w:t>
+      </w:r>
+    </w:p>
+    <w:p>
+      <w:pPr>
+        <w:spacing w:line="480" w:lineRule="auto"/>
+        <w:rPr>
+          <w:rFonts w:ascii="Times New Roman" w:hAnsi="Times New Roman" w:cs="Times New Roman"/>
+        </w:rPr>
+      </w:pPr>
+      <w:r>
+        <w:rPr>
+          <w:rFonts w:ascii="Times New Roman" w:hAnsi="Times New Roman" w:cs="Times New Roman"/>
+          <w:b/>
+          <w:bCs/>
+          <w:sz w:val="28"/>
+          <w:szCs w:val="28"/>
+        </w:rPr>
+        <w:t>1. Description:</w:t>
+      </w:r>
+    </w:p>
+    <w:p>
+      <w:pPr>
+        <w:spacing w:line="480" w:lineRule="auto"/>
+        <w:ind w:left="720"/>
+        <w:rPr>
+          <w:rFonts w:ascii="Times New Roman" w:hAnsi="Times New Roman" w:cs="Times New Roman"/>
+        </w:rPr>
+      </w:pPr>
+      <w:r>
+        <w:rPr>
+          <w:rFonts w:ascii="Times New Roman" w:hAnsi="Times New Roman" w:cs="Times New Roman"/>
+        </w:rPr>
+        <w:lastRenderedPageBreak/>
+        <w:t xml:space="preserve">Use case describes the process of how </w:t>
+      </w:r>
+      <w:r>
+        <w:rPr>
+          <w:rFonts w:ascii="Times New Roman" w:hAnsi="Times New Roman" w:cs="Times New Roman"/>
+        </w:rPr>
+        <w:t xml:space="preserve">a </w:t>
+      </w:r>
+      <w:r>
+        <w:rPr>
+          <w:rFonts w:ascii="Times New Roman" w:hAnsi="Times New Roman" w:cs="Times New Roman"/>
+        </w:rPr>
+        <w:t>member will</w:t>
+      </w:r>
+      <w:r>
+        <w:rPr>
+          <w:rFonts w:ascii="Times New Roman" w:hAnsi="Times New Roman" w:cs="Times New Roman"/>
+        </w:rPr>
+        <w:t xml:space="preserve"> create an account</w:t>
+      </w:r>
+      <w:r>
+        <w:rPr>
+          <w:rFonts w:ascii="Times New Roman" w:hAnsi="Times New Roman" w:cs="Times New Roman"/>
+        </w:rPr>
+        <w:t xml:space="preserve"> to become an active user of Covid</w:t>
+      </w:r>
+      <w:r>
+        <w:rPr>
+          <w:rFonts w:ascii="Times New Roman" w:hAnsi="Times New Roman" w:cs="Times New Roman"/>
+        </w:rPr>
+        <w:t xml:space="preserve"> Connection</w:t>
+      </w:r>
+      <w:r>
+        <w:rPr>
+          <w:rFonts w:ascii="Times New Roman" w:hAnsi="Times New Roman" w:cs="Times New Roman"/>
+        </w:rPr>
+        <w:t>.</w:t>
+      </w:r>
+    </w:p>
+    <w:p>
+      <w:pPr>
+        <w:pStyle w:val="ListParagraph"/>
+        <w:numPr>
+          <w:ilvl w:val="0"/>
+          <w:numId w:val="46"/>
+        </w:numPr>
+        <w:spacing w:line="480" w:lineRule="auto"/>
+        <w:rPr>
+          <w:rFonts w:ascii="Times New Roman" w:hAnsi="Times New Roman" w:cs="Times New Roman"/>
+          <w:b/>
+          <w:bCs/>
+          <w:sz w:val="28"/>
+          <w:szCs w:val="28"/>
+        </w:rPr>
+      </w:pPr>
+      <w:bookmarkStart w:id="0" w:name="_Hlk85802281"/>
+      <w:r>
+        <w:rPr>
+          <w:rFonts w:ascii="Times New Roman" w:hAnsi="Times New Roman" w:cs="Times New Roman"/>
+          <w:b/>
+          <w:bCs/>
+          <w:sz w:val="28"/>
+          <w:szCs w:val="28"/>
+        </w:rPr>
+        <w:t>Actors:</w:t>
+      </w:r>
+    </w:p>
+    <w:p>
+      <w:pPr>
+        <w:pStyle w:val="ListParagraph"/>
+        <w:numPr>
+          <w:ilvl w:val="1"/>
+          <w:numId w:val="46"/>
+        </w:numPr>
+        <w:spacing w:line="480" w:lineRule="auto"/>
+        <w:rPr>
+          <w:rFonts w:ascii="Times New Roman" w:hAnsi="Times New Roman" w:cs="Times New Roman"/>
+          <w:b/>
+          <w:bCs/>
+          <w:sz w:val="28"/>
+          <w:szCs w:val="28"/>
+        </w:rPr>
+      </w:pPr>
+      <w:r>
+        <w:rPr>
+          <w:rFonts w:ascii="Times New Roman" w:hAnsi="Times New Roman" w:cs="Times New Roman"/>
+        </w:rPr>
+        <w:t xml:space="preserve">User </w:t>
+      </w:r>
+    </w:p>
+    <w:p>
+      <w:pPr>
+        <w:pStyle w:val="ListParagraph"/>
+        <w:numPr>
+          <w:ilvl w:val="1"/>
+          <w:numId w:val="46"/>
+        </w:numPr>
+        <w:spacing w:line="480" w:lineRule="auto"/>
+        <w:rPr>
+          <w:rFonts w:ascii="Times New Roman" w:hAnsi="Times New Roman" w:cs="Times New Roman"/>
+          <w:b/>
+          <w:bCs/>
+          <w:sz w:val="28"/>
+          <w:szCs w:val="28"/>
+        </w:rPr>
+      </w:pPr>
+      <w:r>
+        <w:rPr>
+          <w:rFonts w:ascii="Times New Roman" w:hAnsi="Times New Roman" w:cs="Times New Roman"/>
+        </w:rPr>
+        <w:t>System</w:t>
+      </w:r>
+    </w:p>
+    <w:p>
+      <w:pPr>
+        <w:pStyle w:val="ListParagraph"/>
+        <w:numPr>
+          <w:ilvl w:val="1"/>
+          <w:numId w:val="46"/>
+        </w:numPr>
+        <w:spacing w:line="480" w:lineRule="auto"/>
+        <w:rPr>
+          <w:rFonts w:ascii="Times New Roman" w:hAnsi="Times New Roman" w:cs="Times New Roman"/>
+          <w:b/>
+          <w:bCs/>
+          <w:sz w:val="28"/>
+          <w:szCs w:val="28"/>
+        </w:rPr>
+      </w:pPr>
+      <w:r>
+        <w:rPr>
+          <w:rFonts w:ascii="Times New Roman" w:hAnsi="Times New Roman" w:cs="Times New Roman"/>
+        </w:rPr>
+        <w:t>Member</w:t>
+      </w:r>
+      <w:bookmarkEnd w:id="0"/>
+    </w:p>
+    <w:p>
+      <w:pPr>
+        <w:pStyle w:val="ListParagraph"/>
+        <w:numPr>
+          <w:ilvl w:val="0"/>
+          <w:numId w:val="46"/>
+        </w:numPr>
+        <w:spacing w:line="480" w:lineRule="auto"/>
+        <w:rPr>
+          <w:rFonts w:ascii="Times New Roman" w:hAnsi="Times New Roman" w:cs="Times New Roman"/>
+          <w:b/>
+          <w:bCs/>
+          <w:sz w:val="28"/>
+          <w:szCs w:val="28"/>
+        </w:rPr>
+      </w:pPr>
+      <w:r>
+        <w:rPr>
+          <w:rFonts w:ascii="Times New Roman" w:hAnsi="Times New Roman" w:cs="Times New Roman"/>
+          <w:b/>
+          <w:bCs/>
+          <w:sz w:val="28"/>
+          <w:szCs w:val="28"/>
+        </w:rPr>
+        <w:t>Preconditions:</w:t>
+      </w:r>
+    </w:p>
+    <w:p>
+      <w:pPr>
+        <w:pStyle w:val="ListParagraph"/>
+        <w:numPr>
+          <w:ilvl w:val="1"/>
+          <w:numId w:val="46"/>
+        </w:numPr>
+        <w:spacing w:line="480" w:lineRule="auto"/>
+        <w:rPr>
+          <w:rFonts w:ascii="Times New Roman" w:hAnsi="Times New Roman" w:cs="Times New Roman"/>
+          <w:b/>
+          <w:bCs/>
+          <w:sz w:val="28"/>
+          <w:szCs w:val="28"/>
+        </w:rPr>
+      </w:pPr>
+      <w:r>
+        <w:rPr>
+          <w:rFonts w:ascii="Times New Roman" w:hAnsi="Times New Roman" w:cs="Times New Roman"/>
+        </w:rPr>
+        <w:t xml:space="preserve">User has active internet </w:t>
+      </w:r>
+      <w:r>
+        <w:rPr>
+          <w:rFonts w:ascii="Times New Roman" w:hAnsi="Times New Roman" w:cs="Times New Roman"/>
+        </w:rPr>
+        <w:t>connection</w:t>
+      </w:r>
+    </w:p>
+    <w:p>
+      <w:pPr>
+        <w:pStyle w:val="ListParagraph"/>
+        <w:numPr>
+          <w:ilvl w:val="1"/>
+          <w:numId w:val="46"/>
+        </w:numPr>
+        <w:spacing w:line="480" w:lineRule="auto"/>
+        <w:rPr>
+          <w:rFonts w:ascii="Times New Roman" w:hAnsi="Times New Roman" w:cs="Times New Roman"/>
+          <w:b/>
+          <w:bCs/>
+          <w:sz w:val="28"/>
+          <w:szCs w:val="28"/>
+        </w:rPr>
+      </w:pPr>
+      <w:r>
+        <w:rPr>
+          <w:rFonts w:ascii="Times New Roman" w:hAnsi="Times New Roman" w:cs="Times New Roman"/>
+        </w:rPr>
+        <w:t xml:space="preserve">User is not a member </w:t>
+      </w:r>
+    </w:p>
+    <w:p>
+      <w:pPr>
+        <w:pStyle w:val="ListParagraph"/>
+        <w:numPr>
+          <w:ilvl w:val="1"/>
+          <w:numId w:val="46"/>
+        </w:numPr>
+        <w:spacing w:line="480" w:lineRule="auto"/>
+        <w:rPr>
+          <w:rFonts w:ascii="Times New Roman" w:hAnsi="Times New Roman" w:cs="Times New Roman"/>
+          <w:b/>
+          <w:bCs/>
+          <w:sz w:val="28"/>
+          <w:szCs w:val="28"/>
+        </w:rPr>
+      </w:pPr>
+      <w:r>
+        <w:rPr>
+          <w:rFonts w:ascii="Times New Roman" w:hAnsi="Times New Roman" w:cs="Times New Roman"/>
+        </w:rPr>
+        <w:t xml:space="preserve">System is available </w:t>
+      </w:r>
+    </w:p>
+    <w:p>
+      <w:pPr>
+        <w:pStyle w:val="ListParagraph"/>
+        <w:numPr>
+          <w:ilvl w:val="0"/>
+          <w:numId w:val="46"/>
+        </w:numPr>
+        <w:spacing w:line="480" w:lineRule="auto"/>
+        <w:rPr>
+          <w:rFonts w:ascii="Times New Roman" w:hAnsi="Times New Roman" w:cs="Times New Roman"/>
+          <w:b/>
+          <w:bCs/>
+          <w:sz w:val="28"/>
+          <w:szCs w:val="28"/>
+        </w:rPr>
+      </w:pPr>
+      <w:r>
+        <w:rPr>
+          <w:rFonts w:ascii="Times New Roman" w:hAnsi="Times New Roman" w:cs="Times New Roman"/>
+          <w:b/>
+          <w:bCs/>
+          <w:sz w:val="28"/>
+          <w:szCs w:val="28"/>
+        </w:rPr>
+        <w:t xml:space="preserve">Primary Event </w:t>
+      </w:r>
+      <w:r>
+        <w:rPr>
+          <w:rFonts w:ascii="Times New Roman" w:hAnsi="Times New Roman" w:cs="Times New Roman"/>
+          <w:b/>
+          <w:bCs/>
+          <w:sz w:val="28"/>
+          <w:szCs w:val="28"/>
+        </w:rPr>
+        <w:t>Flow</w:t>
+      </w:r>
+      <w:r>
+        <w:rPr>
+          <w:rFonts w:ascii="Times New Roman" w:hAnsi="Times New Roman" w:cs="Times New Roman"/>
+          <w:b/>
+          <w:bCs/>
+          <w:sz w:val="28"/>
+          <w:szCs w:val="28"/>
+        </w:rPr>
+        <w:t>:</w:t>
+      </w:r>
+    </w:p>
+    <w:p>
+      <w:pPr>
+        <w:pStyle w:val="ListParagraph"/>
+        <w:numPr>
+          <w:ilvl w:val="1"/>
+          <w:numId w:val="46"/>
+        </w:numPr>
+        <w:spacing w:line="480" w:lineRule="auto"/>
+        <w:rPr>
+          <w:rFonts w:ascii="Times New Roman" w:hAnsi="Times New Roman" w:cs="Times New Roman"/>
+          <w:b/>
+          <w:bCs/>
+          <w:sz w:val="28"/>
+          <w:szCs w:val="28"/>
+        </w:rPr>
+      </w:pPr>
+      <w:r>
+        <w:rPr>
+          <w:rFonts w:ascii="Times New Roman" w:hAnsi="Times New Roman" w:cs="Times New Roman"/>
+        </w:rPr>
+        <w:t>User arrives on the front page</w:t>
+      </w:r>
+    </w:p>
+    <w:p>
+      <w:pPr>
+        <w:pStyle w:val="ListParagraph"/>
+        <w:numPr>
+          <w:ilvl w:val="1"/>
+          <w:numId w:val="46"/>
+        </w:numPr>
+        <w:spacing w:line="480" w:lineRule="auto"/>
+        <w:rPr>
+          <w:rFonts w:ascii="Times New Roman" w:hAnsi="Times New Roman" w:cs="Times New Roman"/>
+          <w:b/>
+          <w:bCs/>
+          <w:sz w:val="28"/>
+          <w:szCs w:val="28"/>
+        </w:rPr>
+      </w:pPr>
+      <w:r>
+        <w:rPr>
+          <w:rFonts w:ascii="Times New Roman" w:hAnsi="Times New Roman" w:cs="Times New Roman"/>
+        </w:rPr>
+        <w:t xml:space="preserve">User </w:t>
+      </w:r>
+      <w:r>
+        <w:rPr>
+          <w:rFonts w:ascii="Times New Roman" w:hAnsi="Times New Roman" w:cs="Times New Roman"/>
+        </w:rPr>
+        <w:t>selects sign up</w:t>
+      </w:r>
+      <w:r>
+        <w:rPr>
+          <w:rFonts w:ascii="Times New Roman" w:hAnsi="Times New Roman" w:cs="Times New Roman"/>
+        </w:rPr>
+        <w:t xml:space="preserve"> </w:t>
+      </w:r>
+      <w:r>
+        <w:rPr>
+          <w:rFonts w:ascii="Times New Roman" w:hAnsi="Times New Roman" w:cs="Times New Roman"/>
+        </w:rPr>
+        <w:t>on the webpage</w:t>
+      </w:r>
+    </w:p>
+    <w:p>
+      <w:pPr>
+        <w:pStyle w:val="ListParagraph"/>
+        <w:numPr>
+          <w:ilvl w:val="1"/>
+          <w:numId w:val="46"/>
+        </w:numPr>
+        <w:spacing w:line="480" w:lineRule="auto"/>
+        <w:rPr>
+          <w:rFonts w:ascii="Times New Roman" w:hAnsi="Times New Roman" w:cs="Times New Roman"/>
+          <w:b/>
+          <w:bCs/>
+          <w:sz w:val="28"/>
+          <w:szCs w:val="28"/>
+        </w:rPr>
+      </w:pPr>
+      <w:r>
+        <w:rPr>
+          <w:rFonts w:ascii="Times New Roman" w:hAnsi="Times New Roman" w:cs="Times New Roman"/>
+        </w:rPr>
+        <w:t xml:space="preserve">System </w:t>
+      </w:r>
+      <w:r>
+        <w:rPr>
+          <w:rFonts w:ascii="Times New Roman" w:hAnsi="Times New Roman" w:cs="Times New Roman"/>
+        </w:rPr>
+        <w:t>asks</w:t>
+      </w:r>
+      <w:r>
+        <w:rPr>
+          <w:rFonts w:ascii="Times New Roman" w:hAnsi="Times New Roman" w:cs="Times New Roman"/>
+        </w:rPr>
+        <w:t xml:space="preserve"> for </w:t>
+      </w:r>
+      <w:r>
+        <w:rPr>
+          <w:rFonts w:ascii="Times New Roman" w:hAnsi="Times New Roman" w:cs="Times New Roman"/>
+        </w:rPr>
+        <w:t>the required information</w:t>
+      </w:r>
+    </w:p>
+    <w:p>
+      <w:pPr>
+        <w:pStyle w:val="ListParagraph"/>
+        <w:numPr>
+          <w:ilvl w:val="1"/>
+          <w:numId w:val="46"/>
+        </w:numPr>
+        <w:spacing w:line="480" w:lineRule="auto"/>
+        <w:rPr>
+          <w:rFonts w:ascii="Times New Roman" w:hAnsi="Times New Roman" w:cs="Times New Roman"/>
+          <w:b/>
+          <w:bCs/>
+          <w:sz w:val="28"/>
+          <w:szCs w:val="28"/>
+        </w:rPr>
+      </w:pPr>
+      <w:r>
+        <w:rPr>
+          <w:rFonts w:ascii="Times New Roman" w:hAnsi="Times New Roman" w:cs="Times New Roman"/>
+        </w:rPr>
+        <w:t xml:space="preserve">User </w:t>
+      </w:r>
+      <w:r>
+        <w:rPr>
+          <w:rFonts w:ascii="Times New Roman" w:hAnsi="Times New Roman" w:cs="Times New Roman"/>
+        </w:rPr>
+        <w:t xml:space="preserve">inputs </w:t>
+      </w:r>
+      <w:r>
+        <w:rPr>
+          <w:rFonts w:ascii="Times New Roman" w:hAnsi="Times New Roman" w:cs="Times New Roman"/>
+        </w:rPr>
+        <w:t>their</w:t>
+      </w:r>
+      <w:r>
+        <w:rPr>
+          <w:rFonts w:ascii="Times New Roman" w:hAnsi="Times New Roman" w:cs="Times New Roman"/>
+        </w:rPr>
+        <w:t xml:space="preserve"> corres</w:t>
+      </w:r>
+      <w:r>
+        <w:rPr>
+          <w:rFonts w:ascii="Times New Roman" w:hAnsi="Times New Roman" w:cs="Times New Roman"/>
+        </w:rPr>
+        <w:t>ponding information</w:t>
+      </w:r>
+    </w:p>
+    <w:p>
+      <w:pPr>
+        <w:pStyle w:val="ListParagraph"/>
+        <w:numPr>
+          <w:ilvl w:val="1"/>
+          <w:numId w:val="46"/>
+        </w:numPr>
+        <w:spacing w:line="480" w:lineRule="auto"/>
+        <w:rPr>
+          <w:rFonts w:ascii="Times New Roman" w:hAnsi="Times New Roman" w:cs="Times New Roman"/>
+          <w:b/>
+          <w:bCs/>
+          <w:sz w:val="28"/>
+          <w:szCs w:val="28"/>
+        </w:rPr>
+      </w:pPr>
+      <w:r>
+        <w:rPr>
+          <w:rFonts w:ascii="Times New Roman" w:hAnsi="Times New Roman" w:cs="Times New Roman"/>
+        </w:rPr>
+        <w:t>System saves i</w:t>
+      </w:r>
+      <w:r>
+        <w:rPr>
+          <w:rFonts w:ascii="Times New Roman" w:hAnsi="Times New Roman" w:cs="Times New Roman"/>
+        </w:rPr>
+        <w:t>nformation and user becomes a member</w:t>
+      </w:r>
+    </w:p>
+    <w:p>
+      <w:pPr>
+        <w:pStyle w:val="ListParagraph"/>
+        <w:numPr>
+          <w:ilvl w:val="0"/>
+          <w:numId w:val="46"/>
+        </w:numPr>
+        <w:spacing w:line="480" w:lineRule="auto"/>
+        <w:rPr>
+          <w:rFonts w:ascii="Times New Roman" w:hAnsi="Times New Roman" w:cs="Times New Roman"/>
+          <w:b/>
+          <w:bCs/>
+          <w:sz w:val="28"/>
+          <w:szCs w:val="28"/>
+        </w:rPr>
+      </w:pPr>
+      <w:r>
+        <w:rPr>
+          <w:rFonts w:ascii="Times New Roman" w:hAnsi="Times New Roman" w:cs="Times New Roman"/>
+          <w:b/>
+          <w:bCs/>
+          <w:sz w:val="28"/>
+          <w:szCs w:val="28"/>
+        </w:rPr>
+        <w:t>Alternate Flow:</w:t>
+      </w:r>
+    </w:p>
+    <w:p>
+      <w:pPr>
+        <w:pStyle w:val="ListParagraph"/>
+        <w:numPr>
+          <w:ilvl w:val="1"/>
+          <w:numId w:val="46"/>
+        </w:numPr>
+        <w:spacing w:line="480" w:lineRule="auto"/>
+        <w:rPr>
+          <w:rFonts w:ascii="Times New Roman" w:hAnsi="Times New Roman" w:cs="Times New Roman"/>
+          <w:b/>
+          <w:bCs/>
+          <w:sz w:val="28"/>
+          <w:szCs w:val="28"/>
+        </w:rPr>
+      </w:pPr>
+      <w:r>
+        <w:rPr>
+          <w:rFonts w:ascii="Times New Roman" w:hAnsi="Times New Roman" w:cs="Times New Roman"/>
+        </w:rPr>
+        <w:t xml:space="preserve">User inputs Invalid </w:t>
+      </w:r>
+      <w:r>
+        <w:rPr>
+          <w:rFonts w:ascii="Times New Roman" w:hAnsi="Times New Roman" w:cs="Times New Roman"/>
+        </w:rPr>
+        <w:t>email address</w:t>
+      </w:r>
+    </w:p>
+    <w:p>
+      <w:pPr>
+        <w:pStyle w:val="ListParagraph"/>
+        <w:numPr>
+          <w:ilvl w:val="2"/>
+          <w:numId w:val="46"/>
+        </w:numPr>
+        <w:spacing w:line="480" w:lineRule="auto"/>
+        <w:rPr>
+          <w:rFonts w:ascii="Times New Roman" w:hAnsi="Times New Roman" w:cs="Times New Roman"/>
+          <w:b/>
+          <w:bCs/>
+          <w:sz w:val="28"/>
+          <w:szCs w:val="28"/>
+        </w:rPr>
+      </w:pPr>
+      <w:r>
+        <w:rPr>
+          <w:rFonts w:ascii="Times New Roman" w:hAnsi="Times New Roman" w:cs="Times New Roman"/>
+        </w:rPr>
+        <w:t>User inputs invalid email address</w:t>
+      </w:r>
+    </w:p>
+    <w:p>
+      <w:pPr>
+        <w:pStyle w:val="ListParagraph"/>
+        <w:numPr>
+          <w:ilvl w:val="2"/>
+          <w:numId w:val="46"/>
+        </w:numPr>
+        <w:spacing w:line="480" w:lineRule="auto"/>
+        <w:rPr>
+          <w:rFonts w:ascii="Times New Roman" w:hAnsi="Times New Roman" w:cs="Times New Roman"/>
+          <w:b/>
+          <w:bCs/>
+          <w:sz w:val="28"/>
+          <w:szCs w:val="28"/>
+        </w:rPr>
+      </w:pPr>
+      <w:r>
+        <w:rPr>
+          <w:rFonts w:ascii="Times New Roman" w:hAnsi="Times New Roman" w:cs="Times New Roman"/>
+        </w:rPr>
+        <w:t xml:space="preserve">System will ask to input </w:t>
+      </w:r>
+      <w:r>
+        <w:rPr>
+          <w:rFonts w:ascii="Times New Roman" w:hAnsi="Times New Roman" w:cs="Times New Roman"/>
+        </w:rPr>
+        <w:t>a valid email</w:t>
+      </w:r>
+    </w:p>
+    <w:p>
+      <w:pPr>
+        <w:pStyle w:val="ListParagraph"/>
+        <w:numPr>
+          <w:ilvl w:val="2"/>
+          <w:numId w:val="46"/>
+        </w:numPr>
+        <w:spacing w:line="480" w:lineRule="auto"/>
+        <w:rPr>
+          <w:rFonts w:ascii="Times New Roman" w:hAnsi="Times New Roman" w:cs="Times New Roman"/>
+          <w:b/>
+          <w:bCs/>
+          <w:sz w:val="28"/>
+          <w:szCs w:val="28"/>
+        </w:rPr>
+      </w:pPr>
+      <w:r>
+        <w:rPr>
+          <w:rFonts w:ascii="Times New Roman" w:hAnsi="Times New Roman" w:cs="Times New Roman"/>
+        </w:rPr>
+        <w:t>User inputs a valid email</w:t>
+      </w:r>
+    </w:p>
+    <w:p>
+      <w:pPr>
+        <w:pStyle w:val="ListParagraph"/>
+        <w:numPr>
+          <w:ilvl w:val="2"/>
+          <w:numId w:val="46"/>
+        </w:numPr>
+        <w:spacing w:line="480" w:lineRule="auto"/>
+        <w:rPr>
+          <w:rFonts w:ascii="Times New Roman" w:hAnsi="Times New Roman" w:cs="Times New Roman"/>
+          <w:b/>
+          <w:bCs/>
+          <w:sz w:val="28"/>
+          <w:szCs w:val="28"/>
+        </w:rPr>
+      </w:pPr>
+      <w:r>
+        <w:rPr>
+          <w:rFonts w:ascii="Times New Roman" w:hAnsi="Times New Roman" w:cs="Times New Roman"/>
+        </w:rPr>
+        <w:t>Return to step 4.4</w:t>
+      </w:r>
+    </w:p>
+    <w:p>
+      <w:pPr>
+        <w:pStyle w:val="ListParagraph"/>
+        <w:numPr>
+          <w:ilvl w:val="1"/>
+          <w:numId w:val="46"/>
+        </w:numPr>
+        <w:spacing w:line="480" w:lineRule="auto"/>
+        <w:rPr>
+          <w:rFonts w:ascii="Times New Roman" w:hAnsi="Times New Roman" w:cs="Times New Roman"/>
+          <w:b/>
+          <w:bCs/>
+          <w:sz w:val="28"/>
+          <w:szCs w:val="28"/>
+        </w:rPr>
+      </w:pPr>
+      <w:r>
+        <w:rPr>
+          <w:rFonts w:ascii="Times New Roman" w:hAnsi="Times New Roman" w:cs="Times New Roman"/>
+        </w:rPr>
+        <w:t>U</w:t>
+      </w:r>
+      <w:r>
+        <w:rPr>
+          <w:rFonts w:ascii="Times New Roman" w:hAnsi="Times New Roman" w:cs="Times New Roman"/>
+        </w:rPr>
+        <w:t>ser Input</w:t>
+      </w:r>
+      <w:r>
+        <w:rPr>
+          <w:rFonts w:ascii="Times New Roman" w:hAnsi="Times New Roman" w:cs="Times New Roman"/>
+        </w:rPr>
+        <w:t>s an invalid location</w:t>
+      </w:r>
+    </w:p>
+    <w:p>
+      <w:pPr>
+        <w:pStyle w:val="ListParagraph"/>
+        <w:numPr>
+          <w:ilvl w:val="2"/>
+          <w:numId w:val="46"/>
+        </w:numPr>
+        <w:spacing w:line="480" w:lineRule="auto"/>
+        <w:rPr>
+          <w:rFonts w:ascii="Times New Roman" w:hAnsi="Times New Roman" w:cs="Times New Roman"/>
+          <w:b/>
+          <w:bCs/>
+          <w:sz w:val="28"/>
+          <w:szCs w:val="28"/>
+        </w:rPr>
+      </w:pPr>
+      <w:r>
+        <w:rPr>
+          <w:rFonts w:ascii="Times New Roman" w:hAnsi="Times New Roman" w:cs="Times New Roman"/>
+        </w:rPr>
+        <w:t>User inputs an invalid location</w:t>
+      </w:r>
+    </w:p>
+    <w:p>
+      <w:pPr>
+        <w:pStyle w:val="ListParagraph"/>
+        <w:numPr>
+          <w:ilvl w:val="2"/>
+          <w:numId w:val="46"/>
+        </w:numPr>
+        <w:spacing w:line="480" w:lineRule="auto"/>
+        <w:rPr>
+          <w:rFonts w:ascii="Times New Roman" w:hAnsi="Times New Roman" w:cs="Times New Roman"/>
+          <w:b/>
+          <w:bCs/>
+          <w:sz w:val="28"/>
+          <w:szCs w:val="28"/>
+        </w:rPr>
+      </w:pPr>
+      <w:r>
+        <w:rPr>
+          <w:rFonts w:ascii="Times New Roman" w:hAnsi="Times New Roman" w:cs="Times New Roman"/>
+        </w:rPr>
+        <w:lastRenderedPageBreak/>
+        <w:t xml:space="preserve">System </w:t>
+      </w:r>
+      <w:r>
+        <w:rPr>
+          <w:rFonts w:ascii="Times New Roman" w:hAnsi="Times New Roman" w:cs="Times New Roman"/>
+        </w:rPr>
+        <w:t>will ask for a valid location</w:t>
+      </w:r>
+    </w:p>
+    <w:p>
+      <w:pPr>
+        <w:pStyle w:val="ListParagraph"/>
+        <w:numPr>
+          <w:ilvl w:val="2"/>
+          <w:numId w:val="46"/>
+        </w:numPr>
+        <w:spacing w:line="480" w:lineRule="auto"/>
+        <w:rPr>
+          <w:rFonts w:ascii="Times New Roman" w:hAnsi="Times New Roman" w:cs="Times New Roman"/>
+          <w:b/>
+          <w:bCs/>
+          <w:sz w:val="28"/>
+          <w:szCs w:val="28"/>
+        </w:rPr>
+      </w:pPr>
+      <w:r>
+        <w:rPr>
+          <w:rFonts w:ascii="Times New Roman" w:hAnsi="Times New Roman" w:cs="Times New Roman"/>
+        </w:rPr>
+        <w:t>User inputs a valid location</w:t>
+      </w:r>
+    </w:p>
+    <w:p>
+      <w:pPr>
+        <w:pStyle w:val="ListParagraph"/>
+        <w:numPr>
+          <w:ilvl w:val="2"/>
+          <w:numId w:val="46"/>
+        </w:numPr>
+        <w:spacing w:line="480" w:lineRule="auto"/>
+        <w:rPr>
+          <w:rFonts w:ascii="Times New Roman" w:hAnsi="Times New Roman" w:cs="Times New Roman"/>
+          <w:b/>
+          <w:bCs/>
+          <w:sz w:val="28"/>
+          <w:szCs w:val="28"/>
+        </w:rPr>
+      </w:pPr>
+      <w:r>
+        <w:rPr>
+          <w:rFonts w:ascii="Times New Roman" w:hAnsi="Times New Roman" w:cs="Times New Roman"/>
+        </w:rPr>
+        <w:t>Return to step 4.4</w:t>
+      </w:r>
+    </w:p>
+    <w:p>
+      <w:pPr>
+        <w:pStyle w:val="ListParagraph"/>
+        <w:numPr>
+          <w:ilvl w:val="2"/>
+          <w:numId w:val="46"/>
+        </w:numPr>
+        <w:spacing w:line="480" w:lineRule="auto"/>
+        <w:rPr>
+          <w:rFonts w:ascii="Times New Roman" w:hAnsi="Times New Roman" w:cs="Times New Roman"/>
+          <w:b/>
+          <w:bCs/>
+          <w:sz w:val="28"/>
+          <w:szCs w:val="28"/>
+        </w:rPr>
+      </w:pPr>
+    </w:p>
+    <w:p>
+      <w:pPr>
+        <w:spacing w:line="480" w:lineRule="auto"/>
+        <w:rPr>
+          <w:rFonts w:ascii="Times New Roman" w:hAnsi="Times New Roman" w:cs="Times New Roman"/>
+          <w:b/>
+          <w:bCs/>
+          <w:sz w:val="28"/>
+          <w:szCs w:val="28"/>
+        </w:rPr>
+      </w:pPr>
+      <w:r>
+        <w:rPr>
+          <w:rFonts w:ascii="Times New Roman" w:hAnsi="Times New Roman" w:cs="Times New Roman"/>
+          <w:b/>
+          <w:bCs/>
+          <w:sz w:val="32"/>
+          <w:szCs w:val="32"/>
+          <w:u w:val="single"/>
+        </w:rPr>
+        <w:t xml:space="preserve">Use Case: </w:t>
+      </w:r>
+      <w:r>
+        <w:rPr>
+          <w:rFonts w:ascii="Times New Roman" w:hAnsi="Times New Roman" w:cs="Times New Roman"/>
+          <w:b/>
+          <w:bCs/>
+          <w:sz w:val="32"/>
+          <w:szCs w:val="32"/>
+          <w:u w:val="single"/>
+        </w:rPr>
+        <w:t>Edit Profile</w:t>
+      </w:r>
+    </w:p>
+    <w:p>
+      <w:pPr>
+        <w:spacing w:line="480" w:lineRule="auto"/>
+        <w:rPr>
+          <w:rFonts w:ascii="Times New Roman" w:hAnsi="Times New Roman" w:cs="Times New Roman"/>
+        </w:rPr>
+      </w:pPr>
+      <w:r>
+        <w:rPr>
+          <w:rFonts w:ascii="Times New Roman" w:hAnsi="Times New Roman" w:cs="Times New Roman"/>
+        </w:rPr>
+        <w:t xml:space="preserve">Member </w:t>
+      </w:r>
+      <w:r>
+        <w:rPr>
+          <w:rFonts w:ascii="Times New Roman" w:hAnsi="Times New Roman" w:cs="Times New Roman"/>
+        </w:rPr>
+        <w:t xml:space="preserve">decides that their current profile is not </w:t>
+      </w:r>
+      <w:r>
+        <w:rPr>
+          <w:rFonts w:ascii="Times New Roman" w:hAnsi="Times New Roman" w:cs="Times New Roman"/>
+        </w:rPr>
+        <w:t>up to date. Member decides they want to edit their current profile.</w:t>
+      </w:r>
+    </w:p>
+    <w:p>
+      <w:pPr>
+        <w:spacing w:line="480" w:lineRule="auto"/>
+        <w:rPr>
+          <w:rFonts w:ascii="Times New Roman" w:hAnsi="Times New Roman" w:cs="Times New Roman"/>
+        </w:rPr>
+      </w:pPr>
+      <w:r>
+        <w:rPr>
+          <w:rFonts w:ascii="Times New Roman" w:hAnsi="Times New Roman" w:cs="Times New Roman"/>
+          <w:b/>
+          <w:bCs/>
+          <w:sz w:val="28"/>
+          <w:szCs w:val="28"/>
+        </w:rPr>
+        <w:t>1. Description:</w:t>
+      </w:r>
+    </w:p>
+    <w:p>
+      <w:pPr>
+        <w:spacing w:line="480" w:lineRule="auto"/>
+        <w:rPr>
+          <w:rFonts w:ascii="Times New Roman" w:hAnsi="Times New Roman" w:cs="Times New Roman"/>
+        </w:rPr>
+      </w:pPr>
+      <w:r>
+        <w:rPr>
+          <w:rFonts w:ascii="Times New Roman" w:hAnsi="Times New Roman" w:cs="Times New Roman"/>
+        </w:rPr>
+        <w:tab/>
+      </w:r>
+      <w:r>
+        <w:rPr>
+          <w:rFonts w:ascii="Times New Roman" w:hAnsi="Times New Roman" w:cs="Times New Roman"/>
+        </w:rPr>
+        <w:t xml:space="preserve">Use case </w:t>
+      </w:r>
+      <w:r>
+        <w:rPr>
+          <w:rFonts w:ascii="Times New Roman" w:hAnsi="Times New Roman" w:cs="Times New Roman"/>
+        </w:rPr>
+        <w:t>E</w:t>
+      </w:r>
+      <w:r>
+        <w:rPr>
+          <w:rFonts w:ascii="Times New Roman" w:hAnsi="Times New Roman" w:cs="Times New Roman"/>
+        </w:rPr>
+        <w:t>dit</w:t>
+      </w:r>
+      <w:r>
+        <w:rPr>
+          <w:rFonts w:ascii="Times New Roman" w:hAnsi="Times New Roman" w:cs="Times New Roman"/>
+        </w:rPr>
+        <w:t xml:space="preserve"> P</w:t>
+      </w:r>
+      <w:r>
+        <w:rPr>
+          <w:rFonts w:ascii="Times New Roman" w:hAnsi="Times New Roman" w:cs="Times New Roman"/>
+        </w:rPr>
+        <w:t xml:space="preserve">rofile describes the steps a member may follow when updating their profile. </w:t>
+      </w:r>
+    </w:p>
+    <w:p>
+      <w:pPr>
+        <w:pStyle w:val="ListParagraph"/>
+        <w:numPr>
+          <w:ilvl w:val="0"/>
+          <w:numId w:val="48"/>
+        </w:numPr>
+        <w:spacing w:line="480" w:lineRule="auto"/>
+        <w:rPr>
+          <w:rFonts w:ascii="Times New Roman" w:hAnsi="Times New Roman" w:cs="Times New Roman"/>
+          <w:b/>
+          <w:bCs/>
+          <w:sz w:val="28"/>
+          <w:szCs w:val="28"/>
+        </w:rPr>
+      </w:pPr>
+      <w:r>
+        <w:rPr>
+          <w:rFonts w:ascii="Times New Roman" w:hAnsi="Times New Roman" w:cs="Times New Roman"/>
+          <w:b/>
+          <w:bCs/>
+          <w:sz w:val="28"/>
+          <w:szCs w:val="28"/>
+        </w:rPr>
+        <w:t>Actors:</w:t>
+      </w:r>
+    </w:p>
+    <w:p>
+      <w:pPr>
+        <w:pStyle w:val="ListParagraph"/>
+        <w:numPr>
+          <w:ilvl w:val="1"/>
+          <w:numId w:val="48"/>
+        </w:numPr>
+        <w:spacing w:line="480" w:lineRule="auto"/>
+        <w:rPr>
+          <w:rFonts w:ascii="Times New Roman" w:hAnsi="Times New Roman" w:cs="Times New Roman"/>
+          <w:b/>
+          <w:bCs/>
+          <w:sz w:val="28"/>
+          <w:szCs w:val="28"/>
+        </w:rPr>
+      </w:pPr>
+      <w:r>
+        <w:rPr>
+          <w:rFonts w:ascii="Times New Roman" w:hAnsi="Times New Roman" w:cs="Times New Roman"/>
+        </w:rPr>
+        <w:t xml:space="preserve">User </w:t>
+      </w:r>
+    </w:p>
+    <w:p>
+      <w:pPr>
+        <w:pStyle w:val="ListParagraph"/>
+        <w:numPr>
+          <w:ilvl w:val="1"/>
+          <w:numId w:val="48"/>
+        </w:numPr>
+        <w:spacing w:line="480" w:lineRule="auto"/>
+        <w:rPr>
+          <w:rFonts w:ascii="Times New Roman" w:hAnsi="Times New Roman" w:cs="Times New Roman"/>
+          <w:b/>
+          <w:bCs/>
+          <w:sz w:val="28"/>
+          <w:szCs w:val="28"/>
+        </w:rPr>
+      </w:pPr>
+      <w:r>
+        <w:rPr>
+          <w:rFonts w:ascii="Times New Roman" w:hAnsi="Times New Roman" w:cs="Times New Roman"/>
+        </w:rPr>
+        <w:t>System</w:t>
+      </w:r>
+    </w:p>
+    <w:p>
+      <w:pPr>
+        <w:pStyle w:val="ListParagraph"/>
+        <w:numPr>
+          <w:ilvl w:val="0"/>
+          <w:numId w:val="48"/>
+        </w:numPr>
+        <w:spacing w:line="480" w:lineRule="auto"/>
+        <w:rPr>
+          <w:rFonts w:ascii="Times New Roman" w:hAnsi="Times New Roman" w:cs="Times New Roman"/>
+          <w:b/>
+          <w:bCs/>
+          <w:sz w:val="28"/>
+          <w:szCs w:val="28"/>
+        </w:rPr>
+      </w:pPr>
+      <w:r>
+        <w:rPr>
+          <w:rFonts w:ascii="Times New Roman" w:hAnsi="Times New Roman" w:cs="Times New Roman"/>
+          <w:b/>
+          <w:bCs/>
+          <w:sz w:val="28"/>
+          <w:szCs w:val="28"/>
+        </w:rPr>
+        <w:t>Preconditions:</w:t>
+      </w:r>
+    </w:p>
+    <w:p>
+      <w:pPr>
+        <w:pStyle w:val="ListParagraph"/>
+        <w:numPr>
+          <w:ilvl w:val="1"/>
+          <w:numId w:val="48"/>
+        </w:numPr>
+        <w:spacing w:line="480" w:lineRule="auto"/>
+        <w:rPr>
+          <w:rFonts w:ascii="Times New Roman" w:hAnsi="Times New Roman" w:cs="Times New Roman"/>
+          <w:b/>
+          <w:bCs/>
+          <w:sz w:val="28"/>
+          <w:szCs w:val="28"/>
+        </w:rPr>
+      </w:pPr>
+      <w:r>
+        <w:rPr>
+          <w:rFonts w:ascii="Times New Roman" w:hAnsi="Times New Roman" w:cs="Times New Roman"/>
+        </w:rPr>
+        <w:t>User has active internet connection</w:t>
+      </w:r>
+    </w:p>
+    <w:p>
+      <w:pPr>
+        <w:pStyle w:val="ListParagraph"/>
+        <w:numPr>
+          <w:ilvl w:val="1"/>
+          <w:numId w:val="48"/>
+        </w:numPr>
+        <w:spacing w:line="480" w:lineRule="auto"/>
+        <w:rPr>
+          <w:rFonts w:ascii="Times New Roman" w:hAnsi="Times New Roman" w:cs="Times New Roman"/>
+          <w:b/>
+          <w:bCs/>
+          <w:sz w:val="28"/>
+          <w:szCs w:val="28"/>
+        </w:rPr>
+      </w:pPr>
+      <w:r>
+        <w:rPr>
+          <w:rFonts w:ascii="Times New Roman" w:hAnsi="Times New Roman" w:cs="Times New Roman"/>
+        </w:rPr>
+        <w:t xml:space="preserve">User is a member </w:t>
+      </w:r>
+    </w:p>
+    <w:p>
+      <w:pPr>
+        <w:pStyle w:val="ListParagraph"/>
+        <w:numPr>
+          <w:ilvl w:val="1"/>
+          <w:numId w:val="48"/>
+        </w:numPr>
+        <w:spacing w:line="480" w:lineRule="auto"/>
+        <w:rPr>
+          <w:rFonts w:ascii="Times New Roman" w:hAnsi="Times New Roman" w:cs="Times New Roman"/>
+          <w:b/>
+          <w:bCs/>
+          <w:sz w:val="28"/>
+          <w:szCs w:val="28"/>
+        </w:rPr>
+      </w:pPr>
+      <w:r>
+        <w:rPr>
+          <w:rFonts w:ascii="Times New Roman" w:hAnsi="Times New Roman" w:cs="Times New Roman"/>
+        </w:rPr>
+        <w:t xml:space="preserve">System is available </w:t>
+      </w:r>
+    </w:p>
+    <w:p>
+      <w:pPr>
+        <w:pStyle w:val="ListParagraph"/>
+        <w:numPr>
+          <w:ilvl w:val="0"/>
+          <w:numId w:val="48"/>
+        </w:numPr>
+        <w:spacing w:line="480" w:lineRule="auto"/>
+        <w:rPr>
+          <w:rFonts w:ascii="Times New Roman" w:hAnsi="Times New Roman" w:cs="Times New Roman"/>
+          <w:b/>
+          <w:bCs/>
+          <w:sz w:val="28"/>
+          <w:szCs w:val="28"/>
+        </w:rPr>
+      </w:pPr>
+      <w:r>
+        <w:rPr>
+          <w:rFonts w:ascii="Times New Roman" w:hAnsi="Times New Roman" w:cs="Times New Roman"/>
+          <w:b/>
+          <w:bCs/>
+          <w:sz w:val="28"/>
+          <w:szCs w:val="28"/>
+        </w:rPr>
+        <w:t>Primary Event Flow:</w:t>
+      </w:r>
+    </w:p>
+    <w:p>
+      <w:pPr>
+        <w:pStyle w:val="ListParagraph"/>
+        <w:numPr>
+          <w:ilvl w:val="1"/>
+          <w:numId w:val="48"/>
+        </w:numPr>
+        <w:spacing w:line="480" w:lineRule="auto"/>
+        <w:rPr>
+          <w:rFonts w:ascii="Times New Roman" w:hAnsi="Times New Roman" w:cs="Times New Roman"/>
+          <w:b/>
+          <w:bCs/>
+          <w:sz w:val="28"/>
+          <w:szCs w:val="28"/>
+        </w:rPr>
+      </w:pPr>
+      <w:r>
+        <w:rPr>
+          <w:rFonts w:ascii="Times New Roman" w:hAnsi="Times New Roman" w:cs="Times New Roman"/>
+        </w:rPr>
+        <w:t>U</w:t>
+      </w:r>
+      <w:r>
+        <w:rPr>
+          <w:rFonts w:ascii="Times New Roman" w:hAnsi="Times New Roman" w:cs="Times New Roman"/>
+        </w:rPr>
+        <w:t xml:space="preserve">ser </w:t>
+      </w:r>
+      <w:r>
+        <w:rPr>
+          <w:rFonts w:ascii="Times New Roman" w:hAnsi="Times New Roman" w:cs="Times New Roman"/>
+        </w:rPr>
+        <w:t>arrives on the home</w:t>
+      </w:r>
+      <w:r>
+        <w:rPr>
+          <w:rFonts w:ascii="Times New Roman" w:hAnsi="Times New Roman" w:cs="Times New Roman"/>
+        </w:rPr>
+        <w:t>page</w:t>
+      </w:r>
+    </w:p>
+    <w:p>
+      <w:pPr>
+        <w:pStyle w:val="ListParagraph"/>
+        <w:numPr>
+          <w:ilvl w:val="1"/>
+          <w:numId w:val="48"/>
+        </w:numPr>
+        <w:spacing w:line="480" w:lineRule="auto"/>
+        <w:rPr>
+          <w:rFonts w:ascii="Times New Roman" w:hAnsi="Times New Roman" w:cs="Times New Roman"/>
+          <w:b/>
+          <w:bCs/>
+          <w:sz w:val="28"/>
+          <w:szCs w:val="28"/>
+        </w:rPr>
+      </w:pPr>
+      <w:r>
+        <w:rPr>
+          <w:rFonts w:ascii="Times New Roman" w:hAnsi="Times New Roman" w:cs="Times New Roman"/>
+        </w:rPr>
+        <w:t>User selects Bio</w:t>
+      </w:r>
+    </w:p>
+    <w:p>
+      <w:pPr>
+        <w:pStyle w:val="ListParagraph"/>
+        <w:numPr>
+          <w:ilvl w:val="1"/>
+          <w:numId w:val="48"/>
+        </w:numPr>
+        <w:spacing w:line="480" w:lineRule="auto"/>
+        <w:rPr>
+          <w:rFonts w:ascii="Times New Roman" w:hAnsi="Times New Roman" w:cs="Times New Roman"/>
+          <w:b/>
+          <w:bCs/>
+          <w:sz w:val="28"/>
+          <w:szCs w:val="28"/>
+        </w:rPr>
+      </w:pPr>
+      <w:r>
+        <w:rPr>
+          <w:rFonts w:ascii="Times New Roman" w:hAnsi="Times New Roman" w:cs="Times New Roman"/>
+        </w:rPr>
+        <w:t>System show bio</w:t>
+      </w:r>
+    </w:p>
+    <w:p>
+      <w:pPr>
+        <w:pStyle w:val="ListParagraph"/>
+        <w:numPr>
+          <w:ilvl w:val="1"/>
+          <w:numId w:val="48"/>
+        </w:numPr>
+        <w:spacing w:line="480" w:lineRule="auto"/>
+        <w:rPr>
+          <w:rFonts w:ascii="Times New Roman" w:hAnsi="Times New Roman" w:cs="Times New Roman"/>
+          <w:b/>
+          <w:bCs/>
+          <w:sz w:val="28"/>
+          <w:szCs w:val="28"/>
+        </w:rPr>
+      </w:pPr>
+      <w:r>
+        <w:rPr>
+          <w:rFonts w:ascii="Times New Roman" w:hAnsi="Times New Roman" w:cs="Times New Roman"/>
+        </w:rPr>
+        <w:t>User input</w:t>
+      </w:r>
+      <w:r>
+        <w:rPr>
+          <w:rFonts w:ascii="Times New Roman" w:hAnsi="Times New Roman" w:cs="Times New Roman"/>
+        </w:rPr>
+        <w:t xml:space="preserve">s their desire changes </w:t>
+      </w:r>
+    </w:p>
+    <w:p>
+      <w:pPr>
+        <w:pStyle w:val="ListParagraph"/>
+        <w:numPr>
+          <w:ilvl w:val="1"/>
+          <w:numId w:val="48"/>
+        </w:numPr>
+        <w:spacing w:line="480" w:lineRule="auto"/>
+        <w:rPr>
+          <w:rFonts w:ascii="Times New Roman" w:hAnsi="Times New Roman" w:cs="Times New Roman"/>
+          <w:b/>
+          <w:bCs/>
+          <w:sz w:val="28"/>
+          <w:szCs w:val="28"/>
+        </w:rPr>
+      </w:pPr>
+      <w:r>
+        <w:rPr>
+          <w:rFonts w:ascii="Times New Roman" w:hAnsi="Times New Roman" w:cs="Times New Roman"/>
+        </w:rPr>
+        <w:t>System saves changes</w:t>
+      </w:r>
+    </w:p>
+    <w:p>
+      <w:pPr>
+        <w:pStyle w:val="ListParagraph"/>
+        <w:numPr>
+          <w:ilvl w:val="0"/>
+          <w:numId w:val="48"/>
+        </w:numPr>
+        <w:spacing w:line="480" w:lineRule="auto"/>
+        <w:rPr>
+          <w:rFonts w:ascii="Times New Roman" w:hAnsi="Times New Roman" w:cs="Times New Roman"/>
+          <w:b/>
+          <w:bCs/>
+          <w:sz w:val="28"/>
+          <w:szCs w:val="28"/>
+        </w:rPr>
+      </w:pPr>
+      <w:r>
+        <w:rPr>
+          <w:rFonts w:ascii="Times New Roman" w:hAnsi="Times New Roman" w:cs="Times New Roman"/>
+          <w:b/>
+          <w:bCs/>
+          <w:sz w:val="28"/>
+          <w:szCs w:val="28"/>
+        </w:rPr>
+        <w:lastRenderedPageBreak/>
+        <w:t>Alternate Flow:</w:t>
+      </w:r>
+    </w:p>
+    <w:p>
+      <w:pPr>
+        <w:pStyle w:val="ListParagraph"/>
+        <w:numPr>
+          <w:ilvl w:val="1"/>
+          <w:numId w:val="48"/>
+        </w:numPr>
+        <w:spacing w:line="480" w:lineRule="auto"/>
+        <w:rPr>
+          <w:rFonts w:ascii="Times New Roman" w:hAnsi="Times New Roman" w:cs="Times New Roman"/>
+          <w:b/>
+          <w:bCs/>
+          <w:sz w:val="28"/>
+          <w:szCs w:val="28"/>
+        </w:rPr>
+      </w:pPr>
+      <w:r>
+        <w:rPr>
+          <w:rFonts w:ascii="Times New Roman" w:hAnsi="Times New Roman" w:cs="Times New Roman"/>
+        </w:rPr>
+        <w:t xml:space="preserve">User </w:t>
+      </w:r>
+      <w:r>
+        <w:rPr>
+          <w:rFonts w:ascii="Times New Roman" w:hAnsi="Times New Roman" w:cs="Times New Roman"/>
+        </w:rPr>
+        <w:t>edits Personal banner</w:t>
+      </w:r>
+    </w:p>
+    <w:p>
+      <w:pPr>
+        <w:pStyle w:val="ListParagraph"/>
+        <w:numPr>
+          <w:ilvl w:val="2"/>
+          <w:numId w:val="48"/>
+        </w:numPr>
+        <w:spacing w:line="480" w:lineRule="auto"/>
+        <w:rPr>
+          <w:rFonts w:ascii="Times New Roman" w:hAnsi="Times New Roman" w:cs="Times New Roman"/>
+          <w:b/>
+          <w:bCs/>
+          <w:sz w:val="28"/>
+          <w:szCs w:val="28"/>
+        </w:rPr>
+      </w:pPr>
+      <w:r>
+        <w:rPr>
+          <w:rFonts w:ascii="Times New Roman" w:hAnsi="Times New Roman" w:cs="Times New Roman"/>
+        </w:rPr>
+        <w:t>User arrives o</w:t>
+      </w:r>
+      <w:r>
+        <w:rPr>
+          <w:rFonts w:ascii="Times New Roman" w:hAnsi="Times New Roman" w:cs="Times New Roman"/>
+        </w:rPr>
+        <w:t>n</w:t>
+      </w:r>
+      <w:r>
+        <w:rPr>
+          <w:rFonts w:ascii="Times New Roman" w:hAnsi="Times New Roman" w:cs="Times New Roman"/>
+        </w:rPr>
+        <w:t xml:space="preserve"> the homepage</w:t>
+      </w:r>
+    </w:p>
+    <w:p>
+      <w:pPr>
+        <w:pStyle w:val="ListParagraph"/>
+        <w:numPr>
+          <w:ilvl w:val="2"/>
+          <w:numId w:val="48"/>
+        </w:numPr>
+        <w:spacing w:line="480" w:lineRule="auto"/>
+        <w:rPr>
+          <w:rFonts w:ascii="Times New Roman" w:hAnsi="Times New Roman" w:cs="Times New Roman"/>
+          <w:b/>
+          <w:bCs/>
+          <w:sz w:val="28"/>
+          <w:szCs w:val="28"/>
+        </w:rPr>
+      </w:pPr>
+      <w:r>
+        <w:rPr>
+          <w:rFonts w:ascii="Times New Roman" w:hAnsi="Times New Roman" w:cs="Times New Roman"/>
+        </w:rPr>
+        <w:t xml:space="preserve">User selects </w:t>
+      </w:r>
+      <w:r>
+        <w:rPr>
+          <w:rFonts w:ascii="Times New Roman" w:hAnsi="Times New Roman" w:cs="Times New Roman"/>
+        </w:rPr>
+        <w:t>personal banner</w:t>
+      </w:r>
+    </w:p>
+    <w:p>
+      <w:pPr>
+        <w:pStyle w:val="ListParagraph"/>
+        <w:numPr>
+          <w:ilvl w:val="2"/>
+          <w:numId w:val="48"/>
+        </w:numPr>
+        <w:spacing w:line="480" w:lineRule="auto"/>
+        <w:rPr>
+          <w:rFonts w:ascii="Times New Roman" w:hAnsi="Times New Roman" w:cs="Times New Roman"/>
+          <w:b/>
+          <w:bCs/>
+          <w:sz w:val="28"/>
+          <w:szCs w:val="28"/>
+        </w:rPr>
+      </w:pPr>
+      <w:r>
+        <w:rPr>
+          <w:rFonts w:ascii="Times New Roman" w:hAnsi="Times New Roman" w:cs="Times New Roman"/>
+        </w:rPr>
+        <w:t>System displays personal banner</w:t>
+      </w:r>
+    </w:p>
+    <w:p>
+      <w:pPr>
+        <w:pStyle w:val="ListParagraph"/>
+        <w:numPr>
+          <w:ilvl w:val="2"/>
+          <w:numId w:val="48"/>
+        </w:numPr>
+        <w:spacing w:line="480" w:lineRule="auto"/>
+        <w:rPr>
+          <w:rFonts w:ascii="Times New Roman" w:hAnsi="Times New Roman" w:cs="Times New Roman"/>
+          <w:b/>
+          <w:bCs/>
+          <w:sz w:val="28"/>
+          <w:szCs w:val="28"/>
+        </w:rPr>
+      </w:pPr>
+      <w:r>
+        <w:rPr>
+          <w:rFonts w:ascii="Times New Roman" w:hAnsi="Times New Roman" w:cs="Times New Roman"/>
+        </w:rPr>
+        <w:t xml:space="preserve">User input new banner </w:t>
+      </w:r>
+    </w:p>
+    <w:p>
+      <w:pPr>
+        <w:pStyle w:val="ListParagraph"/>
+        <w:numPr>
+          <w:ilvl w:val="2"/>
+          <w:numId w:val="48"/>
+        </w:numPr>
+        <w:spacing w:line="480" w:lineRule="auto"/>
+        <w:rPr>
+          <w:rFonts w:ascii="Times New Roman" w:hAnsi="Times New Roman" w:cs="Times New Roman"/>
+          <w:b/>
+          <w:bCs/>
+          <w:sz w:val="28"/>
+          <w:szCs w:val="28"/>
+        </w:rPr>
+      </w:pPr>
+      <w:r>
+        <w:rPr>
+          <w:rFonts w:ascii="Times New Roman" w:hAnsi="Times New Roman" w:cs="Times New Roman"/>
+        </w:rPr>
+        <w:t>System saves banner</w:t>
+      </w:r>
+    </w:p>
+    <w:p>
+      <w:pPr>
+        <w:pStyle w:val="ListParagraph"/>
+        <w:numPr>
+          <w:ilvl w:val="1"/>
+          <w:numId w:val="48"/>
+        </w:numPr>
+        <w:spacing w:line="480" w:lineRule="auto"/>
+        <w:rPr>
+          <w:rFonts w:ascii="Times New Roman" w:hAnsi="Times New Roman" w:cs="Times New Roman"/>
+          <w:b/>
+          <w:bCs/>
+          <w:sz w:val="28"/>
+          <w:szCs w:val="28"/>
+        </w:rPr>
+      </w:pPr>
+      <w:r>
+        <w:rPr>
+          <w:rFonts w:ascii="Times New Roman" w:hAnsi="Times New Roman" w:cs="Times New Roman"/>
+        </w:rPr>
+        <w:t xml:space="preserve">User </w:t>
+      </w:r>
+      <w:r>
+        <w:rPr>
+          <w:rFonts w:ascii="Times New Roman" w:hAnsi="Times New Roman" w:cs="Times New Roman"/>
+        </w:rPr>
+        <w:t>edits notification setting</w:t>
+      </w:r>
+    </w:p>
+    <w:p>
+      <w:pPr>
+        <w:pStyle w:val="ListParagraph"/>
+        <w:numPr>
+          <w:ilvl w:val="2"/>
+          <w:numId w:val="48"/>
+        </w:numPr>
+        <w:spacing w:line="480" w:lineRule="auto"/>
+        <w:rPr>
+          <w:rFonts w:ascii="Times New Roman" w:hAnsi="Times New Roman" w:cs="Times New Roman"/>
+          <w:b/>
+          <w:bCs/>
+          <w:sz w:val="28"/>
+          <w:szCs w:val="28"/>
+        </w:rPr>
+      </w:pPr>
+      <w:r>
+        <w:rPr>
+          <w:rFonts w:ascii="Times New Roman" w:hAnsi="Times New Roman" w:cs="Times New Roman"/>
+        </w:rPr>
+        <w:t>User arrives on the homepage</w:t>
+      </w:r>
+    </w:p>
+    <w:p>
+      <w:pPr>
+        <w:pStyle w:val="ListParagraph"/>
+        <w:numPr>
+          <w:ilvl w:val="2"/>
+          <w:numId w:val="48"/>
+        </w:numPr>
+        <w:spacing w:line="480" w:lineRule="auto"/>
+        <w:rPr>
+          <w:rFonts w:ascii="Times New Roman" w:hAnsi="Times New Roman" w:cs="Times New Roman"/>
+          <w:b/>
+          <w:bCs/>
+          <w:sz w:val="28"/>
+          <w:szCs w:val="28"/>
+        </w:rPr>
+      </w:pPr>
+      <w:r>
+        <w:rPr>
+          <w:rFonts w:ascii="Times New Roman" w:hAnsi="Times New Roman" w:cs="Times New Roman"/>
+        </w:rPr>
+        <w:t xml:space="preserve">User selects notification setting </w:t>
+      </w:r>
+    </w:p>
+    <w:p>
+      <w:pPr>
+        <w:pStyle w:val="ListParagraph"/>
+        <w:numPr>
+          <w:ilvl w:val="2"/>
+          <w:numId w:val="48"/>
+        </w:numPr>
+        <w:spacing w:line="480" w:lineRule="auto"/>
+        <w:rPr>
+          <w:rFonts w:ascii="Times New Roman" w:hAnsi="Times New Roman" w:cs="Times New Roman"/>
+          <w:b/>
+          <w:bCs/>
+          <w:sz w:val="28"/>
+          <w:szCs w:val="28"/>
+        </w:rPr>
+      </w:pPr>
+      <w:r>
+        <w:rPr>
+          <w:rFonts w:ascii="Times New Roman" w:hAnsi="Times New Roman" w:cs="Times New Roman"/>
+        </w:rPr>
+        <w:t>System displays notification setting</w:t>
+      </w:r>
+    </w:p>
+    <w:p>
+      <w:pPr>
+        <w:pStyle w:val="ListParagraph"/>
+        <w:numPr>
+          <w:ilvl w:val="2"/>
+          <w:numId w:val="48"/>
+        </w:numPr>
+        <w:spacing w:line="480" w:lineRule="auto"/>
+        <w:rPr>
+          <w:rFonts w:ascii="Times New Roman" w:hAnsi="Times New Roman" w:cs="Times New Roman"/>
+          <w:b/>
+          <w:bCs/>
+          <w:sz w:val="28"/>
+          <w:szCs w:val="28"/>
+        </w:rPr>
+      </w:pPr>
+      <w:r>
+        <w:rPr>
+          <w:rFonts w:ascii="Times New Roman" w:hAnsi="Times New Roman" w:cs="Times New Roman"/>
+        </w:rPr>
+        <w:t>User input their preference</w:t>
+      </w:r>
+    </w:p>
+    <w:p>
+      <w:pPr>
+        <w:pStyle w:val="ListParagraph"/>
+        <w:numPr>
+          <w:ilvl w:val="2"/>
+          <w:numId w:val="48"/>
+        </w:numPr>
+        <w:spacing w:line="480" w:lineRule="auto"/>
+        <w:rPr>
+          <w:rFonts w:ascii="Times New Roman" w:hAnsi="Times New Roman" w:cs="Times New Roman"/>
+          <w:b/>
+          <w:bCs/>
+          <w:sz w:val="28"/>
+          <w:szCs w:val="28"/>
+        </w:rPr>
+      </w:pPr>
+      <w:r>
+        <w:rPr>
+          <w:rFonts w:ascii="Times New Roman" w:hAnsi="Times New Roman" w:cs="Times New Roman"/>
+        </w:rPr>
+        <w:t>System saves notification changes</w:t>
+      </w:r>
+    </w:p>
+    <w:p>
+      <w:pPr>
+        <w:spacing w:line="480" w:lineRule="auto"/>
+        <w:rPr>
+          <w:rFonts w:ascii="Times New Roman" w:hAnsi="Times New Roman" w:cs="Times New Roman"/>
+          <w:b/>
+          <w:bCs/>
+          <w:sz w:val="32"/>
+          <w:szCs w:val="32"/>
+          <w:u w:val="single"/>
+        </w:rPr>
+      </w:pPr>
+      <w:r>
+        <w:rPr>
+          <w:rFonts w:ascii="Times New Roman" w:hAnsi="Times New Roman" w:cs="Times New Roman"/>
+          <w:b/>
+          <w:bCs/>
+          <w:sz w:val="32"/>
+          <w:szCs w:val="32"/>
+          <w:u w:val="single"/>
+        </w:rPr>
+        <w:t xml:space="preserve">Use Case: </w:t>
+      </w:r>
+      <w:r>
+        <w:rPr>
+          <w:rFonts w:ascii="Times New Roman" w:hAnsi="Times New Roman" w:cs="Times New Roman"/>
+          <w:b/>
+          <w:bCs/>
+          <w:sz w:val="32"/>
+          <w:szCs w:val="32"/>
+          <w:u w:val="single"/>
+        </w:rPr>
+        <w:t>Weather API</w:t>
+      </w:r>
+    </w:p>
+    <w:p>
+      <w:pPr>
+        <w:spacing w:line="480" w:lineRule="auto"/>
+        <w:rPr>
+          <w:rFonts w:ascii="Times New Roman" w:hAnsi="Times New Roman" w:cs="Times New Roman"/>
+        </w:rPr>
+      </w:pPr>
+      <w:r>
+        <w:rPr>
+          <w:rFonts w:ascii="Times New Roman" w:hAnsi="Times New Roman" w:cs="Times New Roman"/>
+        </w:rPr>
+        <w:t>S</w:t>
+      </w:r>
+      <w:r>
+        <w:rPr>
+          <w:rFonts w:ascii="Times New Roman" w:hAnsi="Times New Roman" w:cs="Times New Roman"/>
+        </w:rPr>
+        <w:t xml:space="preserve">ystem will use weather </w:t>
+      </w:r>
+      <w:r>
+        <w:rPr>
+          <w:rFonts w:ascii="Times New Roman" w:hAnsi="Times New Roman" w:cs="Times New Roman"/>
+        </w:rPr>
+        <w:t>APIs</w:t>
+      </w:r>
+      <w:r>
+        <w:rPr>
+          <w:rFonts w:ascii="Times New Roman" w:hAnsi="Times New Roman" w:cs="Times New Roman"/>
+        </w:rPr>
+        <w:t xml:space="preserve"> to display weather to users to their corresponding regions</w:t>
+      </w:r>
+      <w:r>
+        <w:rPr>
+          <w:rFonts w:ascii="Times New Roman" w:hAnsi="Times New Roman" w:cs="Times New Roman"/>
+        </w:rPr>
+        <w:t>.</w:t>
+      </w:r>
+    </w:p>
+    <w:p>
+      <w:pPr>
+        <w:spacing w:line="480" w:lineRule="auto"/>
+        <w:rPr>
+          <w:rFonts w:ascii="Times New Roman" w:hAnsi="Times New Roman" w:cs="Times New Roman"/>
+        </w:rPr>
+      </w:pPr>
+      <w:r>
+        <w:rPr>
+          <w:rFonts w:ascii="Times New Roman" w:hAnsi="Times New Roman" w:cs="Times New Roman"/>
+          <w:b/>
+          <w:bCs/>
+          <w:sz w:val="28"/>
+          <w:szCs w:val="28"/>
+        </w:rPr>
+        <w:t>1. Description:</w:t>
+      </w:r>
+    </w:p>
+    <w:p>
+      <w:pPr>
+        <w:spacing w:line="480" w:lineRule="auto"/>
+        <w:rPr>
+          <w:rFonts w:ascii="Times New Roman" w:hAnsi="Times New Roman" w:cs="Times New Roman"/>
+        </w:rPr>
+      </w:pPr>
+      <w:r>
+        <w:rPr>
+          <w:rFonts w:ascii="Times New Roman" w:hAnsi="Times New Roman" w:cs="Times New Roman"/>
+        </w:rPr>
+        <w:tab/>
+        <w:t>Use Case Weather API describes how the API wi</w:t>
+      </w:r>
+      <w:r>
+        <w:rPr>
+          <w:rFonts w:ascii="Times New Roman" w:hAnsi="Times New Roman" w:cs="Times New Roman"/>
+        </w:rPr>
+        <w:t>l</w:t>
+      </w:r>
+      <w:r>
+        <w:rPr>
+          <w:rFonts w:ascii="Times New Roman" w:hAnsi="Times New Roman" w:cs="Times New Roman"/>
+        </w:rPr>
+        <w:t xml:space="preserve">l be used to display </w:t>
+      </w:r>
+      <w:r>
+        <w:rPr>
+          <w:rFonts w:ascii="Times New Roman" w:hAnsi="Times New Roman" w:cs="Times New Roman"/>
+        </w:rPr>
+        <w:t xml:space="preserve">the weather to certain location. </w:t>
+      </w:r>
+    </w:p>
+    <w:p>
+      <w:pPr>
+        <w:pStyle w:val="ListParagraph"/>
+        <w:numPr>
+          <w:ilvl w:val="0"/>
+          <w:numId w:val="49"/>
+        </w:numPr>
+        <w:spacing w:line="480" w:lineRule="auto"/>
+        <w:rPr>
+          <w:rFonts w:ascii="Times New Roman" w:hAnsi="Times New Roman" w:cs="Times New Roman"/>
+          <w:b/>
+          <w:bCs/>
+          <w:sz w:val="28"/>
+          <w:szCs w:val="28"/>
+        </w:rPr>
+      </w:pPr>
+      <w:r>
+        <w:rPr>
+          <w:rFonts w:ascii="Times New Roman" w:hAnsi="Times New Roman" w:cs="Times New Roman"/>
+          <w:b/>
+          <w:bCs/>
+          <w:sz w:val="28"/>
+          <w:szCs w:val="28"/>
+        </w:rPr>
+        <w:t>Actors:</w:t>
+      </w:r>
+    </w:p>
+    <w:p>
+      <w:pPr>
+        <w:pStyle w:val="ListParagraph"/>
+        <w:numPr>
+          <w:ilvl w:val="1"/>
+          <w:numId w:val="49"/>
+        </w:numPr>
+        <w:spacing w:line="480" w:lineRule="auto"/>
+        <w:rPr>
+          <w:rFonts w:ascii="Times New Roman" w:hAnsi="Times New Roman" w:cs="Times New Roman"/>
+          <w:b/>
+          <w:bCs/>
+          <w:sz w:val="28"/>
+          <w:szCs w:val="28"/>
+        </w:rPr>
+      </w:pPr>
+      <w:r>
+        <w:rPr>
+          <w:rFonts w:ascii="Times New Roman" w:hAnsi="Times New Roman" w:cs="Times New Roman"/>
+        </w:rPr>
+        <w:t>System</w:t>
+      </w:r>
+    </w:p>
+    <w:p>
+      <w:pPr>
+        <w:pStyle w:val="ListParagraph"/>
+        <w:numPr>
+          <w:ilvl w:val="0"/>
+          <w:numId w:val="49"/>
+        </w:numPr>
+        <w:spacing w:line="480" w:lineRule="auto"/>
+        <w:rPr>
+          <w:rFonts w:ascii="Times New Roman" w:hAnsi="Times New Roman" w:cs="Times New Roman"/>
+          <w:b/>
+          <w:bCs/>
+          <w:sz w:val="28"/>
+          <w:szCs w:val="28"/>
+        </w:rPr>
+      </w:pPr>
+      <w:r>
+        <w:rPr>
+          <w:rFonts w:ascii="Times New Roman" w:hAnsi="Times New Roman" w:cs="Times New Roman"/>
+          <w:b/>
+          <w:bCs/>
+          <w:sz w:val="28"/>
+          <w:szCs w:val="28"/>
+        </w:rPr>
+        <w:t>Preconditions:</w:t>
+      </w:r>
+    </w:p>
+    <w:p>
+      <w:pPr>
+        <w:pStyle w:val="ListParagraph"/>
+        <w:numPr>
+          <w:ilvl w:val="1"/>
+          <w:numId w:val="49"/>
+        </w:numPr>
+        <w:spacing w:line="480" w:lineRule="auto"/>
+        <w:rPr>
+          <w:rFonts w:ascii="Times New Roman" w:hAnsi="Times New Roman" w:cs="Times New Roman"/>
+          <w:b/>
+          <w:bCs/>
+          <w:sz w:val="28"/>
+          <w:szCs w:val="28"/>
+        </w:rPr>
+      </w:pPr>
+      <w:r>
+        <w:rPr>
+          <w:rFonts w:ascii="Times New Roman" w:hAnsi="Times New Roman" w:cs="Times New Roman"/>
+        </w:rPr>
+        <w:t>User has active internet connection</w:t>
+      </w:r>
+    </w:p>
+    <w:p>
+      <w:pPr>
+        <w:pStyle w:val="ListParagraph"/>
+        <w:numPr>
+          <w:ilvl w:val="1"/>
+          <w:numId w:val="49"/>
+        </w:numPr>
+        <w:spacing w:line="480" w:lineRule="auto"/>
+        <w:rPr>
+          <w:rFonts w:ascii="Times New Roman" w:hAnsi="Times New Roman" w:cs="Times New Roman"/>
+          <w:b/>
+          <w:bCs/>
+          <w:sz w:val="28"/>
+          <w:szCs w:val="28"/>
+        </w:rPr>
+      </w:pPr>
+      <w:r>
+        <w:rPr>
+          <w:rFonts w:ascii="Times New Roman" w:hAnsi="Times New Roman" w:cs="Times New Roman"/>
+        </w:rPr>
+        <w:lastRenderedPageBreak/>
+        <w:t xml:space="preserve">System is available </w:t>
+      </w:r>
+    </w:p>
+    <w:p>
+      <w:pPr>
+        <w:pStyle w:val="ListParagraph"/>
+        <w:numPr>
+          <w:ilvl w:val="0"/>
+          <w:numId w:val="49"/>
+        </w:numPr>
+        <w:spacing w:line="480" w:lineRule="auto"/>
+        <w:rPr>
+          <w:rFonts w:ascii="Times New Roman" w:hAnsi="Times New Roman" w:cs="Times New Roman"/>
+          <w:b/>
+          <w:bCs/>
+          <w:sz w:val="28"/>
+          <w:szCs w:val="28"/>
+        </w:rPr>
+      </w:pPr>
+      <w:r>
+        <w:rPr>
+          <w:rFonts w:ascii="Times New Roman" w:hAnsi="Times New Roman" w:cs="Times New Roman"/>
+          <w:b/>
+          <w:bCs/>
+          <w:sz w:val="28"/>
+          <w:szCs w:val="28"/>
+        </w:rPr>
+        <w:t>Primary Event Flow:</w:t>
+      </w:r>
+    </w:p>
+    <w:p>
+      <w:pPr>
+        <w:pStyle w:val="ListParagraph"/>
+        <w:numPr>
+          <w:ilvl w:val="1"/>
+          <w:numId w:val="49"/>
+        </w:numPr>
+        <w:spacing w:line="480" w:lineRule="auto"/>
+        <w:rPr>
+          <w:rFonts w:ascii="Times New Roman" w:hAnsi="Times New Roman" w:cs="Times New Roman"/>
+          <w:b/>
+          <w:bCs/>
+          <w:sz w:val="28"/>
+          <w:szCs w:val="28"/>
+        </w:rPr>
+      </w:pPr>
+      <w:r>
+        <w:rPr>
+          <w:rFonts w:ascii="Times New Roman" w:hAnsi="Times New Roman" w:cs="Times New Roman"/>
+        </w:rPr>
+        <w:t xml:space="preserve">User input </w:t>
+      </w:r>
+      <w:r>
+        <w:rPr>
+          <w:rFonts w:ascii="Times New Roman" w:hAnsi="Times New Roman" w:cs="Times New Roman"/>
+        </w:rPr>
+        <w:t>location for weather</w:t>
+      </w:r>
+    </w:p>
+    <w:p>
+      <w:pPr>
+        <w:pStyle w:val="ListParagraph"/>
+        <w:numPr>
+          <w:ilvl w:val="1"/>
+          <w:numId w:val="49"/>
+        </w:numPr>
+        <w:spacing w:line="480" w:lineRule="auto"/>
+        <w:rPr>
+          <w:rFonts w:ascii="Times New Roman" w:hAnsi="Times New Roman" w:cs="Times New Roman"/>
+          <w:b/>
+          <w:bCs/>
+          <w:sz w:val="28"/>
+          <w:szCs w:val="28"/>
+        </w:rPr>
+      </w:pPr>
+      <w:r>
+        <w:rPr>
+          <w:rFonts w:ascii="Times New Roman" w:hAnsi="Times New Roman" w:cs="Times New Roman"/>
+        </w:rPr>
+        <w:t xml:space="preserve">System </w:t>
+      </w:r>
+      <w:r>
+        <w:rPr>
+          <w:rFonts w:ascii="Times New Roman" w:hAnsi="Times New Roman" w:cs="Times New Roman"/>
+        </w:rPr>
+        <w:t xml:space="preserve">search </w:t>
+      </w:r>
+    </w:p>
+    <w:p>
+      <w:pPr>
+        <w:pStyle w:val="ListParagraph"/>
+        <w:numPr>
+          <w:ilvl w:val="1"/>
+          <w:numId w:val="49"/>
+        </w:numPr>
+        <w:spacing w:line="480" w:lineRule="auto"/>
+        <w:rPr>
+          <w:rFonts w:ascii="Times New Roman" w:hAnsi="Times New Roman" w:cs="Times New Roman"/>
+          <w:b/>
+          <w:bCs/>
+          <w:sz w:val="28"/>
+          <w:szCs w:val="28"/>
+        </w:rPr>
+      </w:pPr>
+      <w:r>
+        <w:rPr>
+          <w:rFonts w:ascii="Times New Roman" w:hAnsi="Times New Roman" w:cs="Times New Roman"/>
+        </w:rPr>
+        <w:t xml:space="preserve">Weather API </w:t>
+      </w:r>
+      <w:r>
+        <w:rPr>
+          <w:rFonts w:ascii="Times New Roman" w:hAnsi="Times New Roman" w:cs="Times New Roman"/>
+        </w:rPr>
+        <w:t xml:space="preserve">provides </w:t>
+      </w:r>
+      <w:r>
+        <w:rPr>
+          <w:rFonts w:ascii="Times New Roman" w:hAnsi="Times New Roman" w:cs="Times New Roman"/>
+        </w:rPr>
+        <w:t>available data</w:t>
+      </w:r>
+    </w:p>
+    <w:p>
+      <w:pPr>
+        <w:pStyle w:val="ListParagraph"/>
+        <w:numPr>
+          <w:ilvl w:val="1"/>
+          <w:numId w:val="49"/>
+        </w:numPr>
+        <w:spacing w:line="480" w:lineRule="auto"/>
+        <w:rPr>
+          <w:rFonts w:ascii="Times New Roman" w:hAnsi="Times New Roman" w:cs="Times New Roman"/>
+          <w:b/>
+          <w:bCs/>
+          <w:sz w:val="28"/>
+          <w:szCs w:val="28"/>
+        </w:rPr>
+      </w:pPr>
+      <w:r>
+        <w:rPr>
+          <w:rFonts w:ascii="Times New Roman" w:hAnsi="Times New Roman" w:cs="Times New Roman"/>
+        </w:rPr>
+        <w:t>System retrieve data</w:t>
+      </w:r>
+    </w:p>
+    <w:p>
+      <w:pPr>
+        <w:pStyle w:val="ListParagraph"/>
+        <w:numPr>
+          <w:ilvl w:val="1"/>
+          <w:numId w:val="49"/>
+        </w:numPr>
+        <w:spacing w:line="480" w:lineRule="auto"/>
+        <w:rPr>
+          <w:rFonts w:ascii="Times New Roman" w:hAnsi="Times New Roman" w:cs="Times New Roman"/>
+          <w:b/>
+          <w:bCs/>
+          <w:sz w:val="28"/>
+          <w:szCs w:val="28"/>
+        </w:rPr>
+      </w:pPr>
+      <w:r>
+        <w:rPr>
+          <w:rFonts w:ascii="Times New Roman" w:hAnsi="Times New Roman" w:cs="Times New Roman"/>
+        </w:rPr>
+        <w:t>System displays relevant information</w:t>
+      </w:r>
+    </w:p>
+    <w:p>
+      <w:pPr>
+        <w:pStyle w:val="ListParagraph"/>
+        <w:numPr>
+          <w:ilvl w:val="1"/>
+          <w:numId w:val="49"/>
+        </w:numPr>
+        <w:spacing w:line="480" w:lineRule="auto"/>
+        <w:rPr>
+          <w:rFonts w:ascii="Times New Roman" w:hAnsi="Times New Roman" w:cs="Times New Roman"/>
+          <w:b/>
+          <w:bCs/>
+          <w:sz w:val="28"/>
+          <w:szCs w:val="28"/>
+        </w:rPr>
+      </w:pPr>
+      <w:r>
+        <w:rPr>
+          <w:rFonts w:ascii="Times New Roman" w:hAnsi="Times New Roman" w:cs="Times New Roman"/>
+        </w:rPr>
+        <w:t>Terminate Use Case: Weather API</w:t>
+      </w:r>
+    </w:p>
+    <w:p>
+      <w:pPr>
+        <w:pStyle w:val="ListParagraph"/>
+        <w:numPr>
+          <w:ilvl w:val="0"/>
+          <w:numId w:val="49"/>
+        </w:numPr>
+        <w:spacing w:line="480" w:lineRule="auto"/>
+        <w:rPr>
+          <w:rFonts w:ascii="Times New Roman" w:hAnsi="Times New Roman" w:cs="Times New Roman"/>
+          <w:b/>
+          <w:bCs/>
+          <w:sz w:val="28"/>
+          <w:szCs w:val="28"/>
+        </w:rPr>
+      </w:pPr>
+      <w:r>
+        <w:rPr>
+          <w:rFonts w:ascii="Times New Roman" w:hAnsi="Times New Roman" w:cs="Times New Roman"/>
+          <w:b/>
+          <w:bCs/>
+          <w:sz w:val="28"/>
+          <w:szCs w:val="28"/>
+        </w:rPr>
+        <w:t>Alternate Flow:</w:t>
+      </w:r>
+    </w:p>
+    <w:p>
+      <w:pPr>
+        <w:pStyle w:val="ListParagraph"/>
+        <w:numPr>
+          <w:ilvl w:val="1"/>
+          <w:numId w:val="49"/>
+        </w:numPr>
+        <w:spacing w:line="480" w:lineRule="auto"/>
+        <w:rPr>
+          <w:rFonts w:ascii="Times New Roman" w:hAnsi="Times New Roman" w:cs="Times New Roman"/>
+          <w:b/>
+          <w:bCs/>
+          <w:sz w:val="28"/>
+          <w:szCs w:val="28"/>
+        </w:rPr>
+      </w:pPr>
+      <w:r>
+        <w:rPr>
+          <w:rFonts w:ascii="Times New Roman" w:hAnsi="Times New Roman" w:cs="Times New Roman"/>
+        </w:rPr>
+        <w:t>Weather API cannot find related information</w:t>
+      </w:r>
+    </w:p>
+    <w:p>
+      <w:pPr>
+        <w:pStyle w:val="ListParagraph"/>
+        <w:numPr>
+          <w:ilvl w:val="2"/>
+          <w:numId w:val="49"/>
+        </w:numPr>
+        <w:spacing w:line="480" w:lineRule="auto"/>
+        <w:rPr>
+          <w:rFonts w:ascii="Times New Roman" w:hAnsi="Times New Roman" w:cs="Times New Roman"/>
+          <w:b/>
+          <w:bCs/>
+          <w:sz w:val="28"/>
+          <w:szCs w:val="28"/>
+        </w:rPr>
+      </w:pPr>
+      <w:r>
+        <w:rPr>
+          <w:rFonts w:ascii="Times New Roman" w:hAnsi="Times New Roman" w:cs="Times New Roman"/>
+        </w:rPr>
+        <w:t xml:space="preserve">System will display to user </w:t>
+      </w:r>
+      <w:r>
+        <w:rPr>
+          <w:rFonts w:ascii="Times New Roman" w:hAnsi="Times New Roman" w:cs="Times New Roman"/>
+        </w:rPr>
+        <w:t>that their related information was not valid</w:t>
+      </w:r>
+    </w:p>
+    <w:p>
+      <w:pPr>
+        <w:pStyle w:val="ListParagraph"/>
+        <w:numPr>
+          <w:ilvl w:val="2"/>
+          <w:numId w:val="49"/>
+        </w:numPr>
+        <w:spacing w:line="480" w:lineRule="auto"/>
+        <w:rPr>
+          <w:rFonts w:ascii="Times New Roman" w:hAnsi="Times New Roman" w:cs="Times New Roman"/>
+          <w:b/>
+          <w:bCs/>
+          <w:sz w:val="28"/>
+          <w:szCs w:val="28"/>
+        </w:rPr>
+      </w:pPr>
+      <w:r>
+        <w:rPr>
+          <w:rFonts w:ascii="Times New Roman" w:hAnsi="Times New Roman" w:cs="Times New Roman"/>
+        </w:rPr>
+        <w:t xml:space="preserve">System will ask </w:t>
+      </w:r>
+      <w:r>
+        <w:rPr>
+          <w:rFonts w:ascii="Times New Roman" w:hAnsi="Times New Roman" w:cs="Times New Roman"/>
+        </w:rPr>
+        <w:t>User to input valid information</w:t>
+      </w:r>
+    </w:p>
+    <w:p>
+      <w:pPr>
+        <w:pStyle w:val="ListParagraph"/>
+        <w:numPr>
+          <w:ilvl w:val="2"/>
+          <w:numId w:val="49"/>
+        </w:numPr>
+        <w:spacing w:line="480" w:lineRule="auto"/>
+        <w:rPr>
+          <w:rFonts w:ascii="Times New Roman" w:hAnsi="Times New Roman" w:cs="Times New Roman"/>
+          <w:b/>
+          <w:bCs/>
+          <w:sz w:val="28"/>
+          <w:szCs w:val="28"/>
+        </w:rPr>
+      </w:pPr>
+      <w:r>
+        <w:rPr>
+          <w:rFonts w:ascii="Times New Roman" w:hAnsi="Times New Roman" w:cs="Times New Roman"/>
+        </w:rPr>
+        <w:t xml:space="preserve">Weather API </w:t>
+      </w:r>
+      <w:r>
+        <w:rPr>
+          <w:rFonts w:ascii="Times New Roman" w:hAnsi="Times New Roman" w:cs="Times New Roman"/>
+        </w:rPr>
+        <w:t>will search related information</w:t>
+      </w:r>
+    </w:p>
+    <w:p>
+      <w:pPr>
+        <w:pStyle w:val="ListParagraph"/>
+        <w:numPr>
+          <w:ilvl w:val="2"/>
+          <w:numId w:val="49"/>
+        </w:numPr>
+        <w:spacing w:line="480" w:lineRule="auto"/>
+        <w:rPr>
+          <w:rFonts w:ascii="Times New Roman" w:hAnsi="Times New Roman" w:cs="Times New Roman"/>
+          <w:b/>
+          <w:bCs/>
+          <w:sz w:val="28"/>
+          <w:szCs w:val="28"/>
+        </w:rPr>
+      </w:pPr>
+      <w:r>
+        <w:rPr>
+          <w:rFonts w:ascii="Times New Roman" w:hAnsi="Times New Roman" w:cs="Times New Roman"/>
+        </w:rPr>
+        <w:t xml:space="preserve">System displays </w:t>
+      </w:r>
+      <w:r>
+        <w:rPr>
+          <w:rFonts w:ascii="Times New Roman" w:hAnsi="Times New Roman" w:cs="Times New Roman"/>
+        </w:rPr>
+        <w:t>weather</w:t>
+      </w:r>
+    </w:p>
+    <w:p>
+      <w:pPr>
+        <w:spacing w:line="480" w:lineRule="auto"/>
+        <w:rPr>
+          <w:rFonts w:ascii="Times New Roman" w:hAnsi="Times New Roman" w:cs="Times New Roman"/>
+          <w:b/>
+          <w:bCs/>
+          <w:sz w:val="28"/>
+          <w:szCs w:val="28"/>
+        </w:rPr>
+      </w:pPr>
+    </w:p>
+    <w:p>
+      <w:pPr>
+        <w:spacing w:line="480" w:lineRule="auto"/>
+        <w:rPr>
+          <w:rFonts w:ascii="Times New Roman" w:hAnsi="Times New Roman" w:cs="Times New Roman"/>
+          <w:b/>
+          <w:bCs/>
+          <w:sz w:val="28"/>
+          <w:szCs w:val="28"/>
+        </w:rPr>
+      </w:pPr>
+    </w:p>
+    <w:p>
+      <w:pPr>
+        <w:spacing w:line="480" w:lineRule="auto"/>
+        <w:rPr>
+          <w:rFonts w:ascii="Times New Roman" w:hAnsi="Times New Roman" w:cs="Times New Roman"/>
+        </w:rPr>
+      </w:pPr>
+    </w:p>
+    <w:p>
+      <w:pPr>
+        <w:spacing w:line="480" w:lineRule="auto"/>
+        <w:rPr>
+          <w:rFonts w:ascii="Times New Roman" w:hAnsi="Times New Roman" w:cs="Times New Roman"/>
+        </w:rPr>
+      </w:pPr>
+    </w:p>
+    <w:p>
+      <w:pPr>
+        <w:spacing w:line="480" w:lineRule="auto"/>
+        <w:rPr>
+          <w:rFonts w:ascii="Times New Roman" w:hAnsi="Times New Roman" w:cs="Times New Roman"/>
+        </w:rPr>
+      </w:pPr>
+    </w:p>
+    <w:p>
+      <w:pPr>
+        <w:spacing w:line="480" w:lineRule="auto"/>
+        <w:rPr>
+          <w:rFonts w:ascii="Times New Roman" w:hAnsi="Times New Roman" w:cs="Times New Roman"/>
+        </w:rPr>
+      </w:pPr>
+    </w:p>
+    <w:p>
+      <w:pPr>
+        <w:spacing w:line="480" w:lineRule="auto"/>
+        <w:rPr>
+          <w:rFonts w:ascii="Times New Roman" w:hAnsi="Times New Roman" w:cs="Times New Roman"/>
+          <w:b/>
+          <w:bCs/>
+          <w:sz w:val="28"/>
+          <w:szCs w:val="28"/>
+        </w:rPr>
+      </w:pPr>
+    </w:p>
+    <w:p>
+      <w:pPr>
+        <w:spacing w:line="480" w:lineRule="auto"/>
+        <w:rPr>
+          <w:rFonts w:ascii="Times New Roman" w:hAnsi="Times New Roman" w:cs="Times New Roman"/>
+          <w:b/>
+          <w:bCs/>
+          <w:sz w:val="28"/>
+          <w:szCs w:val="28"/>
+        </w:rPr>
+      </w:pPr>
+    </w:p>
+    <w:p>
+      <w:pPr>
+        <w:spacing w:line="480" w:lineRule="auto"/>
+        <w:rPr>
+          <w:rFonts w:ascii="Times New Roman" w:hAnsi="Times New Roman" w:cs="Times New Roman"/>
+        </w:rPr>
+      </w:pPr>
+    </w:p>
+    <w:p>
+      <w:pPr>
+        <w:spacing w:line="480" w:lineRule="auto"/>
+        <w:rPr>
+          <w:rFonts w:ascii="Times New Roman" w:hAnsi="Times New Roman" w:cs="Times New Roman"/>
+        </w:rPr>
+      </w:pPr>
+    </w:p>
+    <w:p>
+      <w:pPr>
+        <w:spacing w:line="480" w:lineRule="auto"/>
+        <w:rPr>
+          <w:rFonts w:ascii="Times New Roman" w:hAnsi="Times New Roman" w:cs="Times New Roman"/>
+          <w:b/>
+          <w:bCs/>
+          <w:sz w:val="28"/>
+          <w:szCs w:val="28"/>
+        </w:rPr>
+      </w:pPr>
+    </w:p>
+    <w:p>
+      <w:pPr>
+        <w:spacing w:line="480" w:lineRule="auto"/>
+        <w:rPr>
+          <w:rFonts w:ascii="Times New Roman" w:hAnsi="Times New Roman" w:cs="Times New Roman"/>
+        </w:rPr>
+      </w:pPr>
+    </w:p>
+    <w:p>
+      <w:pPr>
+        <w:spacing w:line="480" w:lineRule="auto"/>
+        <w:rPr>
+          <w:rFonts w:ascii="Times New Roman" w:hAnsi="Times New Roman" w:cs="Times New Roman"/>
+        </w:rPr>
+      </w:pPr>
+    </w:p>
+    <w:p>
+      <w:pPr>
+        <w:spacing w:line="480" w:lineRule="auto"/>
+        <w:rPr>
+          <w:rFonts w:ascii="Times New Roman" w:hAnsi="Times New Roman" w:cs="Times New Roman"/>
+        </w:rPr>
+      </w:pPr>
+    </w:p>
+    <w:p>
+      <w:pPr>
+        <w:spacing w:line="480" w:lineRule="auto"/>
+        <w:rPr>
+          <w:rFonts w:ascii="Times New Roman" w:hAnsi="Times New Roman" w:cs="Times New Roman"/>
+        </w:rPr>
+      </w:pPr>
+    </w:p>
+    <w:p>
+      <w:pPr>
+        <w:spacing w:line="480" w:lineRule="auto"/>
+        <w:rPr>
+          <w:rFonts w:ascii="Times New Roman" w:hAnsi="Times New Roman" w:cs="Times New Roman"/>
+          <w:b/>
+          <w:bCs/>
+          <w:sz w:val="28"/>
+          <w:szCs w:val="28"/>
+        </w:rPr>
+      </w:pPr>
     </w:p>
     <w:sectPr>
       <w:headerReference w:type="default" r:id="rId7"/>
@@ -4653,6 +7057,125 @@
     </w:lvl>
   </w:abstractNum>
   <w:abstractNum w:abstractNumId="1" w15:restartNumberingAfterBreak="0">
+    <w:nsid w:val="0356206A"/>
+    <w:multiLevelType w:val="multilevel"/>
+    <w:tmpl w:val="EB70ECEE"/>
+    <w:lvl w:ilvl="0">
+      <w:start w:val="2"/>
+      <w:numFmt w:val="decimal"/>
+      <w:lvlText w:val="%1."/>
+      <w:lvlJc w:val="left"/>
+      <w:pPr>
+        <w:ind w:left="360" w:hanging="360"/>
+      </w:pPr>
+      <w:rPr>
+        <w:rFonts w:hint="default"/>
+      </w:rPr>
+    </w:lvl>
+    <w:lvl w:ilvl="1">
+      <w:start w:val="1"/>
+      <w:numFmt w:val="decimal"/>
+      <w:lvlText w:val="%1.%2-"/>
+      <w:lvlJc w:val="left"/>
+      <w:pPr>
+        <w:ind w:left="1080" w:hanging="360"/>
+      </w:pPr>
+      <w:rPr>
+        <w:rFonts w:hint="default"/>
+        <w:b/>
+        <w:bCs/>
+        <w:sz w:val="24"/>
+        <w:szCs w:val="24"/>
+      </w:rPr>
+    </w:lvl>
+    <w:lvl w:ilvl="2">
+      <w:start w:val="1"/>
+      <w:numFmt w:val="decimal"/>
+      <w:lvlText w:val="%1.%2-%3."/>
+      <w:lvlJc w:val="left"/>
+      <w:pPr>
+        <w:ind w:left="2160" w:hanging="720"/>
+      </w:pPr>
+      <w:rPr>
+        <w:rFonts w:hint="default"/>
+        <w:sz w:val="24"/>
+        <w:szCs w:val="24"/>
+      </w:rPr>
+    </w:lvl>
+    <w:lvl w:ilvl="3">
+      <w:start w:val="1"/>
+      <w:numFmt w:val="decimal"/>
+      <w:lvlText w:val="%1.%2-%3.%4."/>
+      <w:lvlJc w:val="left"/>
+      <w:pPr>
+        <w:ind w:left="2880" w:hanging="720"/>
+      </w:pPr>
+      <w:rPr>
+        <w:rFonts w:hint="default"/>
+      </w:rPr>
+    </w:lvl>
+    <w:lvl w:ilvl="4">
+      <w:start w:val="1"/>
+      <w:numFmt w:val="decimal"/>
+      <w:lvlText w:val="%1.%2-%3.%4.%5."/>
+      <w:lvlJc w:val="left"/>
+      <w:pPr>
+        <w:ind w:left="3960" w:hanging="1080"/>
+      </w:pPr>
+      <w:rPr>
+        <w:rFonts w:hint="default"/>
+      </w:rPr>
+    </w:lvl>
+    <w:lvl w:ilvl="5">
+      <w:start w:val="1"/>
+      <w:numFmt w:val="decimal"/>
+      <w:lvlText w:val="%1.%2-%3.%4.%5.%6."/>
+      <w:lvlJc w:val="left"/>
+      <w:pPr>
+        <w:ind w:left="4680" w:hanging="1080"/>
+      </w:pPr>
+      <w:rPr>
+        <w:rFonts w:hint="default"/>
+      </w:rPr>
+    </w:lvl>
+    <w:lvl w:ilvl="6">
+      <w:start w:val="1"/>
+      <w:numFmt w:val="decimal"/>
+      <w:lvlText w:val="%1.%2-%3.%4.%5.%6.%7."/>
+      <w:lvlJc w:val="left"/>
+      <w:pPr>
+        <w:ind w:left="5760" w:hanging="1440"/>
+      </w:pPr>
+      <w:rPr>
+        <w:rFonts w:hint="default"/>
+      </w:rPr>
+    </w:lvl>
+    <w:lvl w:ilvl="7">
+      <w:start w:val="1"/>
+      <w:numFmt w:val="decimal"/>
+      <w:lvlText w:val="%1.%2-%3.%4.%5.%6.%7.%8."/>
+      <w:lvlJc w:val="left"/>
+      <w:pPr>
+        <w:ind w:left="6480" w:hanging="1440"/>
+      </w:pPr>
+      <w:rPr>
+        <w:rFonts w:hint="default"/>
+      </w:rPr>
+    </w:lvl>
+    <w:lvl w:ilvl="8">
+      <w:start w:val="1"/>
+      <w:numFmt w:val="decimal"/>
+      <w:lvlText w:val="%1.%2-%3.%4.%5.%6.%7.%8.%9."/>
+      <w:lvlJc w:val="left"/>
+      <w:pPr>
+        <w:ind w:left="7560" w:hanging="1800"/>
+      </w:pPr>
+      <w:rPr>
+        <w:rFonts w:hint="default"/>
+      </w:rPr>
+    </w:lvl>
+  </w:abstractNum>
+  <w:abstractNum w:abstractNumId="2" w15:restartNumberingAfterBreak="0">
     <w:nsid w:val="04613C50"/>
     <w:multiLevelType w:val="multilevel"/>
     <w:tmpl w:val="EFC6437E"/>
@@ -4765,7 +7288,7 @@
       </w:rPr>
     </w:lvl>
   </w:abstractNum>
-  <w:abstractNum w:abstractNumId="2" w15:restartNumberingAfterBreak="0">
+  <w:abstractNum w:abstractNumId="3" w15:restartNumberingAfterBreak="0">
     <w:nsid w:val="04F732EC"/>
     <w:multiLevelType w:val="multilevel"/>
     <w:tmpl w:val="FF4A7D1E"/>
@@ -4882,7 +7405,7 @@
       </w:rPr>
     </w:lvl>
   </w:abstractNum>
-  <w:abstractNum w:abstractNumId="3" w15:restartNumberingAfterBreak="0">
+  <w:abstractNum w:abstractNumId="4" w15:restartNumberingAfterBreak="0">
     <w:nsid w:val="0BCF28B7"/>
     <w:multiLevelType w:val="multilevel"/>
     <w:tmpl w:val="78B2DAAE"/>
@@ -4999,7 +7522,7 @@
       </w:rPr>
     </w:lvl>
   </w:abstractNum>
-  <w:abstractNum w:abstractNumId="4" w15:restartNumberingAfterBreak="0">
+  <w:abstractNum w:abstractNumId="5" w15:restartNumberingAfterBreak="0">
     <w:nsid w:val="1084473E"/>
     <w:multiLevelType w:val="multilevel"/>
     <w:tmpl w:val="4146A4A6"/>
@@ -5126,7 +7649,7 @@
       </w:rPr>
     </w:lvl>
   </w:abstractNum>
-  <w:abstractNum w:abstractNumId="5" w15:restartNumberingAfterBreak="0">
+  <w:abstractNum w:abstractNumId="6" w15:restartNumberingAfterBreak="0">
     <w:nsid w:val="11A10202"/>
     <w:multiLevelType w:val="hybridMultilevel"/>
     <w:tmpl w:val="675CB9AA"/>
@@ -5215,7 +7738,7 @@
       </w:pPr>
     </w:lvl>
   </w:abstractNum>
-  <w:abstractNum w:abstractNumId="6" w15:restartNumberingAfterBreak="0">
+  <w:abstractNum w:abstractNumId="7" w15:restartNumberingAfterBreak="0">
     <w:nsid w:val="14855FE0"/>
     <w:multiLevelType w:val="multilevel"/>
     <w:tmpl w:val="58201E6A"/>
@@ -5332,7 +7855,126 @@
       </w:rPr>
     </w:lvl>
   </w:abstractNum>
-  <w:abstractNum w:abstractNumId="7" w15:restartNumberingAfterBreak="0">
+  <w:abstractNum w:abstractNumId="8" w15:restartNumberingAfterBreak="0">
+    <w:nsid w:val="185E78D6"/>
+    <w:multiLevelType w:val="multilevel"/>
+    <w:tmpl w:val="35903D4E"/>
+    <w:lvl w:ilvl="0">
+      <w:start w:val="5"/>
+      <w:numFmt w:val="decimal"/>
+      <w:lvlText w:val="%1."/>
+      <w:lvlJc w:val="left"/>
+      <w:pPr>
+        <w:ind w:left="360" w:hanging="360"/>
+      </w:pPr>
+      <w:rPr>
+        <w:rFonts w:hint="default"/>
+      </w:rPr>
+    </w:lvl>
+    <w:lvl w:ilvl="1">
+      <w:start w:val="2"/>
+      <w:numFmt w:val="decimal"/>
+      <w:lvlText w:val="%1.%2-"/>
+      <w:lvlJc w:val="left"/>
+      <w:pPr>
+        <w:ind w:left="1080" w:hanging="360"/>
+      </w:pPr>
+      <w:rPr>
+        <w:rFonts w:hint="default"/>
+        <w:b/>
+        <w:bCs/>
+        <w:sz w:val="24"/>
+        <w:szCs w:val="24"/>
+      </w:rPr>
+    </w:lvl>
+    <w:lvl w:ilvl="2">
+      <w:start w:val="1"/>
+      <w:numFmt w:val="decimal"/>
+      <w:lvlText w:val="%1.%2-%3."/>
+      <w:lvlJc w:val="left"/>
+      <w:pPr>
+        <w:ind w:left="2160" w:hanging="720"/>
+      </w:pPr>
+      <w:rPr>
+        <w:rFonts w:hint="default"/>
+        <w:sz w:val="24"/>
+        <w:szCs w:val="24"/>
+      </w:rPr>
+    </w:lvl>
+    <w:lvl w:ilvl="3">
+      <w:start w:val="1"/>
+      <w:numFmt w:val="decimal"/>
+      <w:lvlText w:val="%1.%2-%3.%4."/>
+      <w:lvlJc w:val="left"/>
+      <w:pPr>
+        <w:ind w:left="2880" w:hanging="720"/>
+      </w:pPr>
+      <w:rPr>
+        <w:rFonts w:hint="default"/>
+      </w:rPr>
+    </w:lvl>
+    <w:lvl w:ilvl="4">
+      <w:start w:val="1"/>
+      <w:numFmt w:val="decimal"/>
+      <w:lvlText w:val="%1.%2-%3.%4.%5."/>
+      <w:lvlJc w:val="left"/>
+      <w:pPr>
+        <w:ind w:left="3960" w:hanging="1080"/>
+      </w:pPr>
+      <w:rPr>
+        <w:rFonts w:hint="default"/>
+      </w:rPr>
+    </w:lvl>
+    <w:lvl w:ilvl="5">
+      <w:start w:val="1"/>
+      <w:numFmt w:val="decimal"/>
+      <w:lvlText w:val="%1.%2-%3.%4.%5.%6."/>
+      <w:lvlJc w:val="left"/>
+      <w:pPr>
+        <w:ind w:left="4680" w:hanging="1080"/>
+      </w:pPr>
+      <w:rPr>
+        <w:rFonts w:hint="default"/>
+      </w:rPr>
+    </w:lvl>
+    <w:lvl w:ilvl="6">
+      <w:start w:val="1"/>
+      <w:numFmt w:val="decimal"/>
+      <w:lvlText w:val="%1.%2-%3.%4.%5.%6.%7."/>
+      <w:lvlJc w:val="left"/>
+      <w:pPr>
+        <w:ind w:left="5760" w:hanging="1440"/>
+      </w:pPr>
+      <w:rPr>
+        <w:rFonts w:hint="default"/>
+      </w:rPr>
+    </w:lvl>
+    <w:lvl w:ilvl="7">
+      <w:start w:val="1"/>
+      <w:numFmt w:val="decimal"/>
+      <w:lvlText w:val="%1.%2-%3.%4.%5.%6.%7.%8."/>
+      <w:lvlJc w:val="left"/>
+      <w:pPr>
+        <w:ind w:left="6480" w:hanging="1440"/>
+      </w:pPr>
+      <w:rPr>
+        <w:rFonts w:hint="default"/>
+      </w:rPr>
+    </w:lvl>
+    <w:lvl w:ilvl="8">
+      <w:start w:val="1"/>
+      <w:numFmt w:val="decimal"/>
+      <w:lvlText w:val="%1.%2-%3.%4.%5.%6.%7.%8.%9."/>
+      <w:lvlJc w:val="left"/>
+      <w:pPr>
+        <w:ind w:left="7560" w:hanging="1800"/>
+      </w:pPr>
+      <w:rPr>
+        <w:rFonts w:hint="default"/>
+      </w:rPr>
+    </w:lvl>
+  </w:abstractNum>
+  <w:abstractNum w:abstractNumId="9" w15:restartNumberingAfterBreak="0">
     <w:nsid w:val="18B10640"/>
     <w:multiLevelType w:val="hybridMultilevel"/>
     <w:tmpl w:val="6764C64E"/>
@@ -5421,7 +8063,126 @@
       </w:pPr>
     </w:lvl>
   </w:abstractNum>
-  <w:abstractNum w:abstractNumId="8" w15:restartNumberingAfterBreak="0">
+  <w:abstractNum w:abstractNumId="10" w15:restartNumberingAfterBreak="0">
+    <w:nsid w:val="1BB52B13"/>
+    <w:multiLevelType w:val="multilevel"/>
+    <w:tmpl w:val="CA303604"/>
+    <w:lvl w:ilvl="0">
+      <w:start w:val="2"/>
+      <w:numFmt w:val="decimal"/>
+      <w:lvlText w:val="%1."/>
+      <w:lvlJc w:val="left"/>
+      <w:pPr>
+        <w:ind w:left="360" w:hanging="360"/>
+      </w:pPr>
+      <w:rPr>
+        <w:rFonts w:hint="default"/>
+      </w:rPr>
+    </w:lvl>
+    <w:lvl w:ilvl="1">
+      <w:start w:val="1"/>
+      <w:numFmt w:val="decimal"/>
+      <w:lvlText w:val="%1.%2-"/>
+      <w:lvlJc w:val="left"/>
+      <w:pPr>
+        <w:ind w:left="1080" w:hanging="360"/>
+      </w:pPr>
+      <w:rPr>
+        <w:rFonts w:hint="default"/>
+        <w:b/>
+        <w:bCs/>
+        <w:sz w:val="24"/>
+        <w:szCs w:val="24"/>
+      </w:rPr>
+    </w:lvl>
+    <w:lvl w:ilvl="2">
+      <w:start w:val="1"/>
+      <w:numFmt w:val="decimal"/>
+      <w:lvlText w:val="%1.%2-%3."/>
+      <w:lvlJc w:val="left"/>
+      <w:pPr>
+        <w:ind w:left="2160" w:hanging="720"/>
+      </w:pPr>
+      <w:rPr>
+        <w:rFonts w:hint="default"/>
+        <w:sz w:val="24"/>
+        <w:szCs w:val="24"/>
+      </w:rPr>
+    </w:lvl>
+    <w:lvl w:ilvl="3">
+      <w:start w:val="1"/>
+      <w:numFmt w:val="decimal"/>
+      <w:lvlText w:val="%1.%2-%3.%4."/>
+      <w:lvlJc w:val="left"/>
+      <w:pPr>
+        <w:ind w:left="2880" w:hanging="720"/>
+      </w:pPr>
+      <w:rPr>
+        <w:rFonts w:hint="default"/>
+      </w:rPr>
+    </w:lvl>
+    <w:lvl w:ilvl="4">
+      <w:start w:val="1"/>
+      <w:numFmt w:val="decimal"/>
+      <w:lvlText w:val="%1.%2-%3.%4.%5."/>
+      <w:lvlJc w:val="left"/>
+      <w:pPr>
+        <w:ind w:left="3960" w:hanging="1080"/>
+      </w:pPr>
+      <w:rPr>
+        <w:rFonts w:hint="default"/>
+      </w:rPr>
+    </w:lvl>
+    <w:lvl w:ilvl="5">
+      <w:start w:val="1"/>
+      <w:numFmt w:val="decimal"/>
+      <w:lvlText w:val="%1.%2-%3.%4.%5.%6."/>
+      <w:lvlJc w:val="left"/>
+      <w:pPr>
+        <w:ind w:left="4680" w:hanging="1080"/>
+      </w:pPr>
+      <w:rPr>
+        <w:rFonts w:hint="default"/>
+      </w:rPr>
+    </w:lvl>
+    <w:lvl w:ilvl="6">
+      <w:start w:val="1"/>
+      <w:numFmt w:val="decimal"/>
+      <w:lvlText w:val="%1.%2-%3.%4.%5.%6.%7."/>
+      <w:lvlJc w:val="left"/>
+      <w:pPr>
+        <w:ind w:left="5760" w:hanging="1440"/>
+      </w:pPr>
+      <w:rPr>
+        <w:rFonts w:hint="default"/>
+      </w:rPr>
+    </w:lvl>
+    <w:lvl w:ilvl="7">
+      <w:start w:val="1"/>
+      <w:numFmt w:val="decimal"/>
+      <w:lvlText w:val="%1.%2-%3.%4.%5.%6.%7.%8."/>
+      <w:lvlJc w:val="left"/>
+      <w:pPr>
+        <w:ind w:left="6480" w:hanging="1440"/>
+      </w:pPr>
+      <w:rPr>
+        <w:rFonts w:hint="default"/>
+      </w:rPr>
+    </w:lvl>
+    <w:lvl w:ilvl="8">
+      <w:start w:val="1"/>
+      <w:numFmt w:val="decimal"/>
+      <w:lvlText w:val="%1.%2-%3.%4.%5.%6.%7.%8.%9."/>
+      <w:lvlJc w:val="left"/>
+      <w:pPr>
+        <w:ind w:left="7560" w:hanging="1800"/>
+      </w:pPr>
+      <w:rPr>
+        <w:rFonts w:hint="default"/>
+      </w:rPr>
+    </w:lvl>
+  </w:abstractNum>
+  <w:abstractNum w:abstractNumId="11" w15:restartNumberingAfterBreak="0">
     <w:nsid w:val="1F7C112D"/>
     <w:multiLevelType w:val="multilevel"/>
     <w:tmpl w:val="2EFCEBD2"/>
@@ -5538,7 +8299,126 @@
       </w:rPr>
     </w:lvl>
   </w:abstractNum>
-  <w:abstractNum w:abstractNumId="9" w15:restartNumberingAfterBreak="0">
+  <w:abstractNum w:abstractNumId="12" w15:restartNumberingAfterBreak="0">
+    <w:nsid w:val="21241636"/>
+    <w:multiLevelType w:val="multilevel"/>
+    <w:tmpl w:val="65DC2844"/>
+    <w:lvl w:ilvl="0">
+      <w:start w:val="2"/>
+      <w:numFmt w:val="decimal"/>
+      <w:lvlText w:val="%1."/>
+      <w:lvlJc w:val="left"/>
+      <w:pPr>
+        <w:ind w:left="360" w:hanging="360"/>
+      </w:pPr>
+      <w:rPr>
+        <w:rFonts w:hint="default"/>
+      </w:rPr>
+    </w:lvl>
+    <w:lvl w:ilvl="1">
+      <w:start w:val="1"/>
+      <w:numFmt w:val="decimal"/>
+      <w:lvlText w:val="%1.%2-"/>
+      <w:lvlJc w:val="left"/>
+      <w:pPr>
+        <w:ind w:left="1080" w:hanging="360"/>
+      </w:pPr>
+      <w:rPr>
+        <w:rFonts w:hint="default"/>
+        <w:b/>
+        <w:bCs/>
+        <w:sz w:val="24"/>
+        <w:szCs w:val="24"/>
+      </w:rPr>
+    </w:lvl>
+    <w:lvl w:ilvl="2">
+      <w:start w:val="1"/>
+      <w:numFmt w:val="decimal"/>
+      <w:lvlText w:val="%1.%2-%3."/>
+      <w:lvlJc w:val="left"/>
+      <w:pPr>
+        <w:ind w:left="2160" w:hanging="720"/>
+      </w:pPr>
+      <w:rPr>
+        <w:rFonts w:hint="default"/>
+        <w:sz w:val="24"/>
+        <w:szCs w:val="24"/>
+      </w:rPr>
+    </w:lvl>
+    <w:lvl w:ilvl="3">
+      <w:start w:val="1"/>
+      <w:numFmt w:val="decimal"/>
+      <w:lvlText w:val="%1.%2-%3.%4."/>
+      <w:lvlJc w:val="left"/>
+      <w:pPr>
+        <w:ind w:left="2880" w:hanging="720"/>
+      </w:pPr>
+      <w:rPr>
+        <w:rFonts w:hint="default"/>
+      </w:rPr>
+    </w:lvl>
+    <w:lvl w:ilvl="4">
+      <w:start w:val="1"/>
+      <w:numFmt w:val="decimal"/>
+      <w:lvlText w:val="%1.%2-%3.%4.%5."/>
+      <w:lvlJc w:val="left"/>
+      <w:pPr>
+        <w:ind w:left="3960" w:hanging="1080"/>
+      </w:pPr>
+      <w:rPr>
+        <w:rFonts w:hint="default"/>
+      </w:rPr>
+    </w:lvl>
+    <w:lvl w:ilvl="5">
+      <w:start w:val="1"/>
+      <w:numFmt w:val="decimal"/>
+      <w:lvlText w:val="%1.%2-%3.%4.%5.%6."/>
+      <w:lvlJc w:val="left"/>
+      <w:pPr>
+        <w:ind w:left="4680" w:hanging="1080"/>
+      </w:pPr>
+      <w:rPr>
+        <w:rFonts w:hint="default"/>
+      </w:rPr>
+    </w:lvl>
+    <w:lvl w:ilvl="6">
+      <w:start w:val="1"/>
+      <w:numFmt w:val="decimal"/>
+      <w:lvlText w:val="%1.%2-%3.%4.%5.%6.%7."/>
+      <w:lvlJc w:val="left"/>
+      <w:pPr>
+        <w:ind w:left="5760" w:hanging="1440"/>
+      </w:pPr>
+      <w:rPr>
+        <w:rFonts w:hint="default"/>
+      </w:rPr>
+    </w:lvl>
+    <w:lvl w:ilvl="7">
+      <w:start w:val="1"/>
+      <w:numFmt w:val="decimal"/>
+      <w:lvlText w:val="%1.%2-%3.%4.%5.%6.%7.%8."/>
+      <w:lvlJc w:val="left"/>
+      <w:pPr>
+        <w:ind w:left="6480" w:hanging="1440"/>
+      </w:pPr>
+      <w:rPr>
+        <w:rFonts w:hint="default"/>
+      </w:rPr>
+    </w:lvl>
+    <w:lvl w:ilvl="8">
+      <w:start w:val="1"/>
+      <w:numFmt w:val="decimal"/>
+      <w:lvlText w:val="%1.%2-%3.%4.%5.%6.%7.%8.%9."/>
+      <w:lvlJc w:val="left"/>
+      <w:pPr>
+        <w:ind w:left="7560" w:hanging="1800"/>
+      </w:pPr>
+      <w:rPr>
+        <w:rFonts w:hint="default"/>
+      </w:rPr>
+    </w:lvl>
+  </w:abstractNum>
+  <w:abstractNum w:abstractNumId="13" w15:restartNumberingAfterBreak="0">
     <w:nsid w:val="221B170B"/>
     <w:multiLevelType w:val="multilevel"/>
     <w:tmpl w:val="7F2C1E14"/>
@@ -5669,7 +8549,7 @@
       </w:rPr>
     </w:lvl>
   </w:abstractNum>
-  <w:abstractNum w:abstractNumId="10" w15:restartNumberingAfterBreak="0">
+  <w:abstractNum w:abstractNumId="14" w15:restartNumberingAfterBreak="0">
     <w:nsid w:val="24731095"/>
     <w:multiLevelType w:val="multilevel"/>
     <w:tmpl w:val="9E406544"/>
@@ -5782,7 +8662,7 @@
       </w:rPr>
     </w:lvl>
   </w:abstractNum>
-  <w:abstractNum w:abstractNumId="11" w15:restartNumberingAfterBreak="0">
+  <w:abstractNum w:abstractNumId="15" w15:restartNumberingAfterBreak="0">
     <w:nsid w:val="255B3BF0"/>
     <w:multiLevelType w:val="multilevel"/>
     <w:tmpl w:val="5A362510"/>
@@ -5899,7 +8779,7 @@
       </w:rPr>
     </w:lvl>
   </w:abstractNum>
-  <w:abstractNum w:abstractNumId="12" w15:restartNumberingAfterBreak="0">
+  <w:abstractNum w:abstractNumId="16" w15:restartNumberingAfterBreak="0">
     <w:nsid w:val="2566016A"/>
     <w:multiLevelType w:val="hybridMultilevel"/>
     <w:tmpl w:val="E26CF2B2"/>
@@ -6012,7 +8892,7 @@
       </w:rPr>
     </w:lvl>
   </w:abstractNum>
-  <w:abstractNum w:abstractNumId="13" w15:restartNumberingAfterBreak="0">
+  <w:abstractNum w:abstractNumId="17" w15:restartNumberingAfterBreak="0">
     <w:nsid w:val="29585E20"/>
     <w:multiLevelType w:val="hybridMultilevel"/>
     <w:tmpl w:val="EAB25FD2"/>
@@ -6129,7 +9009,7 @@
       </w:rPr>
     </w:lvl>
   </w:abstractNum>
-  <w:abstractNum w:abstractNumId="14" w15:restartNumberingAfterBreak="0">
+  <w:abstractNum w:abstractNumId="18" w15:restartNumberingAfterBreak="0">
     <w:nsid w:val="295D0F1B"/>
     <w:multiLevelType w:val="multilevel"/>
     <w:tmpl w:val="EFC6437E"/>
@@ -6242,7 +9122,7 @@
       </w:rPr>
     </w:lvl>
   </w:abstractNum>
-  <w:abstractNum w:abstractNumId="15" w15:restartNumberingAfterBreak="0">
+  <w:abstractNum w:abstractNumId="19" w15:restartNumberingAfterBreak="0">
     <w:nsid w:val="2CE93236"/>
     <w:multiLevelType w:val="multilevel"/>
     <w:tmpl w:val="E800DA40"/>
@@ -6364,7 +9244,7 @@
       </w:rPr>
     </w:lvl>
   </w:abstractNum>
-  <w:abstractNum w:abstractNumId="16" w15:restartNumberingAfterBreak="0">
+  <w:abstractNum w:abstractNumId="20" w15:restartNumberingAfterBreak="0">
     <w:nsid w:val="3083557C"/>
     <w:multiLevelType w:val="multilevel"/>
     <w:tmpl w:val="657A5F8C"/>
@@ -6477,7 +9357,7 @@
       </w:rPr>
     </w:lvl>
   </w:abstractNum>
-  <w:abstractNum w:abstractNumId="17" w15:restartNumberingAfterBreak="0">
+  <w:abstractNum w:abstractNumId="21" w15:restartNumberingAfterBreak="0">
     <w:nsid w:val="30FA18A5"/>
     <w:multiLevelType w:val="multilevel"/>
     <w:tmpl w:val="B1E2AC04"/>
@@ -6595,7 +9475,7 @@
       </w:rPr>
     </w:lvl>
   </w:abstractNum>
-  <w:abstractNum w:abstractNumId="18" w15:restartNumberingAfterBreak="0">
+  <w:abstractNum w:abstractNumId="22" w15:restartNumberingAfterBreak="0">
     <w:nsid w:val="32B1756C"/>
     <w:multiLevelType w:val="multilevel"/>
     <w:tmpl w:val="FE0CC9A2"/>
@@ -6716,7 +9596,7 @@
       </w:rPr>
     </w:lvl>
   </w:abstractNum>
-  <w:abstractNum w:abstractNumId="19" w15:restartNumberingAfterBreak="0">
+  <w:abstractNum w:abstractNumId="23" w15:restartNumberingAfterBreak="0">
     <w:nsid w:val="340011EC"/>
     <w:multiLevelType w:val="multilevel"/>
     <w:tmpl w:val="63820B5E"/>
@@ -6829,7 +9709,7 @@
       </w:rPr>
     </w:lvl>
   </w:abstractNum>
-  <w:abstractNum w:abstractNumId="20" w15:restartNumberingAfterBreak="0">
+  <w:abstractNum w:abstractNumId="24" w15:restartNumberingAfterBreak="0">
     <w:nsid w:val="3478237B"/>
     <w:multiLevelType w:val="hybridMultilevel"/>
     <w:tmpl w:val="00ECA75A"/>
@@ -6918,7 +9798,7 @@
       </w:pPr>
     </w:lvl>
   </w:abstractNum>
-  <w:abstractNum w:abstractNumId="21" w15:restartNumberingAfterBreak="0">
+  <w:abstractNum w:abstractNumId="25" w15:restartNumberingAfterBreak="0">
     <w:nsid w:val="34A25C51"/>
     <w:multiLevelType w:val="multilevel"/>
     <w:tmpl w:val="E774080C"/>
@@ -7033,7 +9913,7 @@
       </w:rPr>
     </w:lvl>
   </w:abstractNum>
-  <w:abstractNum w:abstractNumId="22" w15:restartNumberingAfterBreak="0">
+  <w:abstractNum w:abstractNumId="26" w15:restartNumberingAfterBreak="0">
     <w:nsid w:val="3745134E"/>
     <w:multiLevelType w:val="multilevel"/>
     <w:tmpl w:val="B3D6AB04"/>
@@ -7168,7 +10048,7 @@
       </w:rPr>
     </w:lvl>
   </w:abstractNum>
-  <w:abstractNum w:abstractNumId="23" w15:restartNumberingAfterBreak="0">
+  <w:abstractNum w:abstractNumId="27" w15:restartNumberingAfterBreak="0">
     <w:nsid w:val="3ED41D19"/>
     <w:multiLevelType w:val="multilevel"/>
     <w:tmpl w:val="A39C11C0"/>
@@ -7285,7 +10165,7 @@
       </w:rPr>
     </w:lvl>
   </w:abstractNum>
-  <w:abstractNum w:abstractNumId="24" w15:restartNumberingAfterBreak="0">
+  <w:abstractNum w:abstractNumId="28" w15:restartNumberingAfterBreak="0">
     <w:nsid w:val="4C620A47"/>
     <w:multiLevelType w:val="multilevel"/>
     <w:tmpl w:val="FF5024BE"/>
@@ -7402,7 +10282,7 @@
       </w:rPr>
     </w:lvl>
   </w:abstractNum>
-  <w:abstractNum w:abstractNumId="25" w15:restartNumberingAfterBreak="0">
+  <w:abstractNum w:abstractNumId="29" w15:restartNumberingAfterBreak="0">
     <w:nsid w:val="4D8D56E2"/>
     <w:multiLevelType w:val="multilevel"/>
     <w:tmpl w:val="7D5CA702"/>
@@ -7535,7 +10415,7 @@
       </w:rPr>
     </w:lvl>
   </w:abstractNum>
-  <w:abstractNum w:abstractNumId="26" w15:restartNumberingAfterBreak="0">
+  <w:abstractNum w:abstractNumId="30" w15:restartNumberingAfterBreak="0">
     <w:nsid w:val="51206C64"/>
     <w:multiLevelType w:val="hybridMultilevel"/>
     <w:tmpl w:val="3BC8B6BA"/>
@@ -7624,7 +10504,7 @@
       </w:pPr>
     </w:lvl>
   </w:abstractNum>
-  <w:abstractNum w:abstractNumId="27" w15:restartNumberingAfterBreak="0">
+  <w:abstractNum w:abstractNumId="31" w15:restartNumberingAfterBreak="0">
     <w:nsid w:val="526B088C"/>
     <w:multiLevelType w:val="multilevel"/>
     <w:tmpl w:val="3A66A9C8"/>
@@ -7755,7 +10635,7 @@
       </w:rPr>
     </w:lvl>
   </w:abstractNum>
-  <w:abstractNum w:abstractNumId="28" w15:restartNumberingAfterBreak="0">
+  <w:abstractNum w:abstractNumId="32" w15:restartNumberingAfterBreak="0">
     <w:nsid w:val="5596326E"/>
     <w:multiLevelType w:val="multilevel"/>
     <w:tmpl w:val="AB8235A0"/>
@@ -7868,7 +10748,7 @@
       </w:rPr>
     </w:lvl>
   </w:abstractNum>
-  <w:abstractNum w:abstractNumId="29" w15:restartNumberingAfterBreak="0">
+  <w:abstractNum w:abstractNumId="33" w15:restartNumberingAfterBreak="0">
     <w:nsid w:val="568B52BB"/>
     <w:multiLevelType w:val="hybridMultilevel"/>
     <w:tmpl w:val="32928AE4"/>
@@ -7959,7 +10839,7 @@
       </w:pPr>
     </w:lvl>
   </w:abstractNum>
-  <w:abstractNum w:abstractNumId="30" w15:restartNumberingAfterBreak="0">
+  <w:abstractNum w:abstractNumId="34" w15:restartNumberingAfterBreak="0">
     <w:nsid w:val="58D11BFE"/>
     <w:multiLevelType w:val="multilevel"/>
     <w:tmpl w:val="1C44C6DC"/>
@@ -8081,7 +10961,7 @@
       </w:rPr>
     </w:lvl>
   </w:abstractNum>
-  <w:abstractNum w:abstractNumId="31" w15:restartNumberingAfterBreak="0">
+  <w:abstractNum w:abstractNumId="35" w15:restartNumberingAfterBreak="0">
     <w:nsid w:val="59055EAD"/>
     <w:multiLevelType w:val="multilevel"/>
     <w:tmpl w:val="F9D89EC6"/>
@@ -8194,7 +11074,7 @@
       </w:rPr>
     </w:lvl>
   </w:abstractNum>
-  <w:abstractNum w:abstractNumId="32" w15:restartNumberingAfterBreak="0">
+  <w:abstractNum w:abstractNumId="36" w15:restartNumberingAfterBreak="0">
     <w:nsid w:val="594912E3"/>
     <w:multiLevelType w:val="hybridMultilevel"/>
     <w:tmpl w:val="51688994"/>
@@ -8283,7 +11163,7 @@
       </w:pPr>
     </w:lvl>
   </w:abstractNum>
-  <w:abstractNum w:abstractNumId="33" w15:restartNumberingAfterBreak="0">
+  <w:abstractNum w:abstractNumId="37" w15:restartNumberingAfterBreak="0">
     <w:nsid w:val="5ACC17A9"/>
     <w:multiLevelType w:val="multilevel"/>
     <w:tmpl w:val="CFB61286"/>
@@ -8400,7 +11280,7 @@
       </w:rPr>
     </w:lvl>
   </w:abstractNum>
-  <w:abstractNum w:abstractNumId="34" w15:restartNumberingAfterBreak="0">
+  <w:abstractNum w:abstractNumId="38" w15:restartNumberingAfterBreak="0">
     <w:nsid w:val="65C04422"/>
     <w:multiLevelType w:val="multilevel"/>
     <w:tmpl w:val="164A5530"/>
@@ -8517,7 +11397,7 @@
       </w:rPr>
     </w:lvl>
   </w:abstractNum>
-  <w:abstractNum w:abstractNumId="35" w15:restartNumberingAfterBreak="0">
+  <w:abstractNum w:abstractNumId="39" w15:restartNumberingAfterBreak="0">
     <w:nsid w:val="6733502D"/>
     <w:multiLevelType w:val="hybridMultilevel"/>
     <w:tmpl w:val="4C5016B6"/>
@@ -8606,7 +11486,7 @@
       </w:pPr>
     </w:lvl>
   </w:abstractNum>
-  <w:abstractNum w:abstractNumId="36" w15:restartNumberingAfterBreak="0">
+  <w:abstractNum w:abstractNumId="40" w15:restartNumberingAfterBreak="0">
     <w:nsid w:val="6916448B"/>
     <w:multiLevelType w:val="multilevel"/>
     <w:tmpl w:val="7F88FA2C"/>
@@ -8725,7 +11605,7 @@
       </w:rPr>
     </w:lvl>
   </w:abstractNum>
-  <w:abstractNum w:abstractNumId="37" w15:restartNumberingAfterBreak="0">
+  <w:abstractNum w:abstractNumId="41" w15:restartNumberingAfterBreak="0">
     <w:nsid w:val="6CA66748"/>
     <w:multiLevelType w:val="multilevel"/>
     <w:tmpl w:val="223CB0E4"/>
@@ -8838,7 +11718,7 @@
       </w:rPr>
     </w:lvl>
   </w:abstractNum>
-  <w:abstractNum w:abstractNumId="38" w15:restartNumberingAfterBreak="0">
+  <w:abstractNum w:abstractNumId="42" w15:restartNumberingAfterBreak="0">
     <w:nsid w:val="6F294F3C"/>
     <w:multiLevelType w:val="multilevel"/>
     <w:tmpl w:val="4D7C2348"/>
@@ -8957,7 +11837,7 @@
       </w:rPr>
     </w:lvl>
   </w:abstractNum>
-  <w:abstractNum w:abstractNumId="39" w15:restartNumberingAfterBreak="0">
+  <w:abstractNum w:abstractNumId="43" w15:restartNumberingAfterBreak="0">
     <w:nsid w:val="745824C4"/>
     <w:multiLevelType w:val="multilevel"/>
     <w:tmpl w:val="657A5F8C"/>
@@ -9070,7 +11950,7 @@
       </w:rPr>
     </w:lvl>
   </w:abstractNum>
-  <w:abstractNum w:abstractNumId="40" w15:restartNumberingAfterBreak="0">
+  <w:abstractNum w:abstractNumId="44" w15:restartNumberingAfterBreak="0">
     <w:nsid w:val="78F820A6"/>
     <w:multiLevelType w:val="hybridMultilevel"/>
     <w:tmpl w:val="D7B28A1E"/>
@@ -9159,7 +12039,7 @@
       </w:pPr>
     </w:lvl>
   </w:abstractNum>
-  <w:abstractNum w:abstractNumId="41" w15:restartNumberingAfterBreak="0">
+  <w:abstractNum w:abstractNumId="45" w15:restartNumberingAfterBreak="0">
     <w:nsid w:val="790C20CB"/>
     <w:multiLevelType w:val="multilevel"/>
     <w:tmpl w:val="B7108A08"/>
@@ -9276,7 +12156,7 @@
       </w:rPr>
     </w:lvl>
   </w:abstractNum>
-  <w:abstractNum w:abstractNumId="42" w15:restartNumberingAfterBreak="0">
+  <w:abstractNum w:abstractNumId="46" w15:restartNumberingAfterBreak="0">
     <w:nsid w:val="7AD46259"/>
     <w:multiLevelType w:val="hybridMultilevel"/>
     <w:tmpl w:val="994A4632"/>
@@ -9372,7 +12252,7 @@
       </w:pPr>
     </w:lvl>
   </w:abstractNum>
-  <w:abstractNum w:abstractNumId="43" w15:restartNumberingAfterBreak="0">
+  <w:abstractNum w:abstractNumId="47" w15:restartNumberingAfterBreak="0">
     <w:nsid w:val="7B7F08CA"/>
     <w:multiLevelType w:val="multilevel"/>
     <w:tmpl w:val="E04425DE"/>
@@ -9485,7 +12365,7 @@
       </w:rPr>
     </w:lvl>
   </w:abstractNum>
-  <w:abstractNum w:abstractNumId="44" w15:restartNumberingAfterBreak="0">
+  <w:abstractNum w:abstractNumId="48" w15:restartNumberingAfterBreak="0">
     <w:nsid w:val="7D765DA1"/>
     <w:multiLevelType w:val="hybridMultilevel"/>
     <w:tmpl w:val="5628B0A0"/>
@@ -9603,139 +12483,151 @@
     </w:lvl>
   </w:abstractNum>
   <w:num w:numId="1">
+    <w:abstractNumId w:val="26"/>
+  </w:num>
+  <w:num w:numId="2">
+    <w:abstractNumId w:val="17"/>
+  </w:num>
+  <w:num w:numId="3">
+    <w:abstractNumId w:val="38"/>
+  </w:num>
+  <w:num w:numId="4">
+    <w:abstractNumId w:val="7"/>
+  </w:num>
+  <w:num w:numId="5">
+    <w:abstractNumId w:val="4"/>
+  </w:num>
+  <w:num w:numId="6">
+    <w:abstractNumId w:val="24"/>
+  </w:num>
+  <w:num w:numId="7">
+    <w:abstractNumId w:val="48"/>
+  </w:num>
+  <w:num w:numId="8">
+    <w:abstractNumId w:val="32"/>
+  </w:num>
+  <w:num w:numId="9">
+    <w:abstractNumId w:val="14"/>
+  </w:num>
+  <w:num w:numId="10">
+    <w:abstractNumId w:val="46"/>
+  </w:num>
+  <w:num w:numId="11">
+    <w:abstractNumId w:val="37"/>
+  </w:num>
+  <w:num w:numId="12">
     <w:abstractNumId w:val="22"/>
   </w:num>
-  <w:num w:numId="2">
-    <w:abstractNumId w:val="13"/>
-  </w:num>
-  <w:num w:numId="3">
-    <w:abstractNumId w:val="34"/>
-  </w:num>
-  <w:num w:numId="4">
-    <w:abstractNumId w:val="6"/>
-  </w:num>
-  <w:num w:numId="5">
-    <w:abstractNumId w:val="3"/>
-  </w:num>
-  <w:num w:numId="6">
-    <w:abstractNumId w:val="20"/>
-  </w:num>
-  <w:num w:numId="7">
-    <w:abstractNumId w:val="44"/>
-  </w:num>
-  <w:num w:numId="8">
-    <w:abstractNumId w:val="28"/>
-  </w:num>
-  <w:num w:numId="9">
-    <w:abstractNumId w:val="10"/>
-  </w:num>
-  <w:num w:numId="10">
-    <w:abstractNumId w:val="42"/>
-  </w:num>
-  <w:num w:numId="11">
-    <w:abstractNumId w:val="33"/>
-  </w:num>
-  <w:num w:numId="12">
-    <w:abstractNumId w:val="18"/>
-  </w:num>
   <w:num w:numId="13">
-    <w:abstractNumId w:val="12"/>
+    <w:abstractNumId w:val="16"/>
   </w:num>
   <w:num w:numId="14">
-    <w:abstractNumId w:val="7"/>
+    <w:abstractNumId w:val="9"/>
   </w:num>
   <w:num w:numId="15">
+    <w:abstractNumId w:val="25"/>
+  </w:num>
+  <w:num w:numId="16">
+    <w:abstractNumId w:val="39"/>
+  </w:num>
+  <w:num w:numId="17">
     <w:abstractNumId w:val="21"/>
   </w:num>
-  <w:num w:numId="16">
+  <w:num w:numId="18">
     <w:abstractNumId w:val="35"/>
   </w:num>
-  <w:num w:numId="17">
-    <w:abstractNumId w:val="17"/>
-  </w:num>
-  <w:num w:numId="18">
-    <w:abstractNumId w:val="31"/>
-  </w:num>
   <w:num w:numId="19">
-    <w:abstractNumId w:val="36"/>
+    <w:abstractNumId w:val="40"/>
   </w:num>
   <w:num w:numId="20">
-    <w:abstractNumId w:val="2"/>
+    <w:abstractNumId w:val="3"/>
   </w:num>
   <w:num w:numId="21">
     <w:abstractNumId w:val="0"/>
   </w:num>
   <w:num w:numId="22">
+    <w:abstractNumId w:val="31"/>
+  </w:num>
+  <w:num w:numId="23">
+    <w:abstractNumId w:val="13"/>
+  </w:num>
+  <w:num w:numId="24">
     <w:abstractNumId w:val="27"/>
   </w:num>
-  <w:num w:numId="23">
-    <w:abstractNumId w:val="9"/>
-  </w:num>
-  <w:num w:numId="24">
+  <w:num w:numId="25">
     <w:abstractNumId w:val="23"/>
   </w:num>
-  <w:num w:numId="25">
+  <w:num w:numId="26">
+    <w:abstractNumId w:val="30"/>
+  </w:num>
+  <w:num w:numId="27">
+    <w:abstractNumId w:val="18"/>
+  </w:num>
+  <w:num w:numId="28">
+    <w:abstractNumId w:val="47"/>
+  </w:num>
+  <w:num w:numId="29">
+    <w:abstractNumId w:val="2"/>
+  </w:num>
+  <w:num w:numId="30">
+    <w:abstractNumId w:val="41"/>
+  </w:num>
+  <w:num w:numId="31">
+    <w:abstractNumId w:val="45"/>
+  </w:num>
+  <w:num w:numId="32">
+    <w:abstractNumId w:val="29"/>
+  </w:num>
+  <w:num w:numId="33">
+    <w:abstractNumId w:val="43"/>
+  </w:num>
+  <w:num w:numId="34">
+    <w:abstractNumId w:val="36"/>
+  </w:num>
+  <w:num w:numId="35">
     <w:abstractNumId w:val="19"/>
   </w:num>
-  <w:num w:numId="26">
-    <w:abstractNumId w:val="26"/>
+  <w:num w:numId="36">
+    <w:abstractNumId w:val="20"/>
   </w:num>
-  <w:num w:numId="27">
-    <w:abstractNumId w:val="14"/>
+  <w:num w:numId="37">
+    <w:abstractNumId w:val="11"/>
   </w:num>
-  <w:num w:numId="28">
-    <w:abstractNumId w:val="43"/>
+  <w:num w:numId="38">
+    <w:abstractNumId w:val="5"/>
   </w:num>
-  <w:num w:numId="29">
+  <w:num w:numId="39">
+    <w:abstractNumId w:val="15"/>
+  </w:num>
+  <w:num w:numId="40">
+    <w:abstractNumId w:val="33"/>
+  </w:num>
+  <w:num w:numId="41">
+    <w:abstractNumId w:val="44"/>
+  </w:num>
+  <w:num w:numId="42">
+    <w:abstractNumId w:val="6"/>
+  </w:num>
+  <w:num w:numId="43">
+    <w:abstractNumId w:val="34"/>
+  </w:num>
+  <w:num w:numId="44">
+    <w:abstractNumId w:val="42"/>
+  </w:num>
+  <w:num w:numId="45">
+    <w:abstractNumId w:val="28"/>
+  </w:num>
+  <w:num w:numId="46">
+    <w:abstractNumId w:val="10"/>
+  </w:num>
+  <w:num w:numId="47">
+    <w:abstractNumId w:val="8"/>
+  </w:num>
+  <w:num w:numId="48">
     <w:abstractNumId w:val="1"/>
   </w:num>
-  <w:num w:numId="30">
-    <w:abstractNumId w:val="37"/>
-  </w:num>
-  <w:num w:numId="31">
-    <w:abstractNumId w:val="41"/>
-  </w:num>
-  <w:num w:numId="32">
-    <w:abstractNumId w:val="25"/>
-  </w:num>
-  <w:num w:numId="33">
-    <w:abstractNumId w:val="39"/>
-  </w:num>
-  <w:num w:numId="34">
-    <w:abstractNumId w:val="32"/>
-  </w:num>
-  <w:num w:numId="35">
-    <w:abstractNumId w:val="15"/>
-  </w:num>
-  <w:num w:numId="36">
-    <w:abstractNumId w:val="16"/>
-  </w:num>
-  <w:num w:numId="37">
-    <w:abstractNumId w:val="8"/>
-  </w:num>
-  <w:num w:numId="38">
-    <w:abstractNumId w:val="4"/>
-  </w:num>
-  <w:num w:numId="39">
-    <w:abstractNumId w:val="11"/>
-  </w:num>
-  <w:num w:numId="40">
-    <w:abstractNumId w:val="29"/>
-  </w:num>
-  <w:num w:numId="41">
-    <w:abstractNumId w:val="40"/>
-  </w:num>
-  <w:num w:numId="42">
-    <w:abstractNumId w:val="5"/>
-  </w:num>
-  <w:num w:numId="43">
-    <w:abstractNumId w:val="30"/>
-  </w:num>
-  <w:num w:numId="44">
-    <w:abstractNumId w:val="38"/>
-  </w:num>
-  <w:num w:numId="45">
-    <w:abstractNumId w:val="24"/>
+  <w:num w:numId="49">
+    <w:abstractNumId w:val="12"/>
   </w:num>
 </w:numbering>
 </file>

</xml_diff>